<commit_message>
User Guide for PO
</commit_message>
<xml_diff>
--- a/Issues/Purchasing Rework/Deployment/AXO-64/Documentation/BBC Maximo 7.5 P2P Redesign.docx
+++ b/Issues/Purchasing Rework/Deployment/AXO-64/Documentation/BBC Maximo 7.5 P2P Redesign.docx
@@ -1,6 +1,6 @@
 
 <file path=word/document.xml><?xml version="1.0" encoding="utf-8"?>
-<w:document xmlns:wpc="http://schemas.microsoft.com/office/word/2010/wordprocessingCanvas" xmlns:mc="http://schemas.openxmlformats.org/markup-compatibility/2006" xmlns:o="urn:schemas-microsoft-com:office:office" xmlns:r="http://schemas.openxmlformats.org/officeDocument/2006/relationships" xmlns:m="http://schemas.openxmlformats.org/officeDocument/2006/math" xmlns:v="urn:schemas-microsoft-com:vml" xmlns:wp14="http://schemas.microsoft.com/office/word/2010/wordprocessingDrawing" xmlns:wp="http://schemas.openxmlformats.org/drawingml/2006/wordprocessingDrawing" xmlns:w10="urn:schemas-microsoft-com:office:word" xmlns:w="http://schemas.openxmlformats.org/wordprocessingml/2006/main" xmlns:w14="http://schemas.microsoft.com/office/word/2010/wordml" xmlns:wpg="http://schemas.microsoft.com/office/word/2010/wordprocessingGroup" xmlns:wpi="http://schemas.microsoft.com/office/word/2010/wordprocessingInk" xmlns:wne="http://schemas.microsoft.com/office/word/2006/wordml" xmlns:wps="http://schemas.microsoft.com/office/word/2010/wordprocessingShape" mc:Ignorable="w14 wp14">
+<w:document xmlns:ve="http://schemas.openxmlformats.org/markup-compatibility/2006" xmlns:o="urn:schemas-microsoft-com:office:office" xmlns:r="http://schemas.openxmlformats.org/officeDocument/2006/relationships" xmlns:m="http://schemas.openxmlformats.org/officeDocument/2006/math" xmlns:v="urn:schemas-microsoft-com:vml" xmlns:wp="http://schemas.openxmlformats.org/drawingml/2006/wordprocessingDrawing" xmlns:w10="urn:schemas-microsoft-com:office:word" xmlns:w="http://schemas.openxmlformats.org/wordprocessingml/2006/main" xmlns:wne="http://schemas.microsoft.com/office/word/2006/wordml">
   <w:body>
     <w:p>
       <w:pPr>
@@ -129,7 +129,7 @@
         <w:tblStyle w:val="TableGrid"/>
         <w:tblW w:w="0" w:type="auto"/>
         <w:tblLayout w:type="fixed"/>
-        <w:tblLook w:val="04A0" w:firstRow="1" w:lastRow="0" w:firstColumn="1" w:lastColumn="0" w:noHBand="0" w:noVBand="1"/>
+        <w:tblLook w:val="04A0"/>
       </w:tblPr>
       <w:tblGrid>
         <w:gridCol w:w="2310"/>
@@ -937,8 +937,8 @@
       <w:pPr>
         <w:pStyle w:val="Heading1"/>
         <w:sectPr>
-          <w:headerReference w:type="default" r:id="rId9"/>
-          <w:footerReference w:type="default" r:id="rId10"/>
+          <w:headerReference w:type="default" r:id="rId8"/>
+          <w:footerReference w:type="default" r:id="rId9"/>
           <w:pgSz w:w="11906" w:h="16838"/>
           <w:pgMar w:top="1440" w:right="1440" w:bottom="1440" w:left="1440" w:header="567" w:footer="680" w:gutter="0"/>
           <w:cols w:space="708"/>
@@ -979,7 +979,6 @@
       </w:r>
       <w:bookmarkEnd w:id="2"/>
     </w:p>
-    <w:p/>
     <w:p>
       <w:pPr>
         <w:rPr>
@@ -1024,9 +1023,9 @@
             <o:lock v:ext="edit" aspectratio="t"/>
           </v:shapetype>
           <v:shape id="_x0000_i1025" type="#_x0000_t75" style="width:405pt;height:278.25pt" o:ole="">
-            <v:imagedata r:id="rId11" o:title=""/>
+            <v:imagedata r:id="rId10" o:title=""/>
           </v:shape>
-          <o:OLEObject Type="Embed" ProgID="Visio.Drawing.11" ShapeID="_x0000_i1025" DrawAspect="Content" ObjectID="_1472815060" r:id="rId12"/>
+          <o:OLEObject Type="Embed" ProgID="Visio.Drawing.11" ShapeID="_x0000_i1025" DrawAspect="Content" ObjectID="_1472890258" r:id="rId11"/>
         </w:object>
       </w:r>
     </w:p>
@@ -1058,7 +1057,7 @@
           <w:lang w:eastAsia="en-GB"/>
         </w:rPr>
         <w:drawing>
-          <wp:inline distT="0" distB="0" distL="0" distR="0" wp14:anchorId="7C8EB0BC" wp14:editId="091F268B">
+          <wp:inline distT="0" distB="0" distL="0" distR="0">
             <wp:extent cx="9454482" cy="3880884"/>
             <wp:effectExtent l="0" t="0" r="0" b="0"/>
             <wp:docPr id="2" name="Picture 2"/>
@@ -1073,10 +1072,10 @@
                     <pic:cNvPicPr/>
                   </pic:nvPicPr>
                   <pic:blipFill>
-                    <a:blip r:embed="rId13">
+                    <a:blip r:embed="rId12">
                       <a:extLst>
                         <a:ext uri="{28A0092B-C50C-407E-A947-70E740481C1C}">
-                          <a14:useLocalDpi xmlns:a14="http://schemas.microsoft.com/office/drawing/2010/main" val="0"/>
+                          <a14:useLocalDpi xmlns:a14="http://schemas.microsoft.com/office/drawing/2010/main" xmlns:wps="http://schemas.microsoft.com/office/word/2010/wordprocessingShape" xmlns:wpi="http://schemas.microsoft.com/office/word/2010/wordprocessingInk" xmlns:wpg="http://schemas.microsoft.com/office/word/2010/wordprocessingGroup" xmlns:w14="http://schemas.microsoft.com/office/word/2010/wordml" xmlns:w="http://schemas.openxmlformats.org/wordprocessingml/2006/main" xmlns:w10="urn:schemas-microsoft-com:office:word" xmlns:wp14="http://schemas.microsoft.com/office/word/2010/wordprocessingDrawing" xmlns:v="urn:schemas-microsoft-com:vml" xmlns:o="urn:schemas-microsoft-com:office:office" xmlns:mc="http://schemas.openxmlformats.org/markup-compatibility/2006" xmlns:wpc="http://schemas.microsoft.com/office/word/2010/wordprocessingCanvas" xmlns="" val="0"/>
                         </a:ext>
                       </a:extLst>
                     </a:blip>
@@ -1132,7 +1131,7 @@
           <w:bottom w:w="15" w:type="dxa"/>
           <w:right w:w="15" w:type="dxa"/>
         </w:tblCellMar>
-        <w:tblLook w:val="04A0" w:firstRow="1" w:lastRow="0" w:firstColumn="1" w:lastColumn="0" w:noHBand="0" w:noVBand="1"/>
+        <w:tblLook w:val="04A0"/>
       </w:tblPr>
       <w:tblGrid>
         <w:gridCol w:w="1553"/>
@@ -1361,35 +1360,7 @@
               <w:rPr>
                 <w:color w:val="FFFFFF" w:themeColor="background1"/>
               </w:rPr>
-              <w:t>Action (</w:t>
-            </w:r>
-            <w:proofErr w:type="spellStart"/>
-            <w:r>
-              <w:rPr>
-                <w:color w:val="FFFFFF" w:themeColor="background1"/>
-              </w:rPr>
-              <w:t>Neg</w:t>
-            </w:r>
-            <w:proofErr w:type="spellEnd"/>
-            <w:r>
-              <w:rPr>
-                <w:color w:val="FFFFFF" w:themeColor="background1"/>
-              </w:rPr>
-              <w:t>/</w:t>
-            </w:r>
-            <w:proofErr w:type="spellStart"/>
-            <w:r>
-              <w:rPr>
-                <w:color w:val="FFFFFF" w:themeColor="background1"/>
-              </w:rPr>
-              <w:t>Pos</w:t>
-            </w:r>
-            <w:proofErr w:type="spellEnd"/>
-            <w:r>
-              <w:rPr>
-                <w:color w:val="FFFFFF" w:themeColor="background1"/>
-              </w:rPr>
-              <w:t>)</w:t>
+              <w:t>Action (Neg/Pos)</w:t>
             </w:r>
           </w:p>
         </w:tc>
@@ -1416,35 +1387,7 @@
               <w:rPr>
                 <w:color w:val="FFFFFF" w:themeColor="background1"/>
               </w:rPr>
-              <w:t>Next Node (</w:t>
-            </w:r>
-            <w:proofErr w:type="spellStart"/>
-            <w:r>
-              <w:rPr>
-                <w:color w:val="FFFFFF" w:themeColor="background1"/>
-              </w:rPr>
-              <w:t>Neg</w:t>
-            </w:r>
-            <w:proofErr w:type="spellEnd"/>
-            <w:r>
-              <w:rPr>
-                <w:color w:val="FFFFFF" w:themeColor="background1"/>
-              </w:rPr>
-              <w:t>/</w:t>
-            </w:r>
-            <w:proofErr w:type="spellStart"/>
-            <w:r>
-              <w:rPr>
-                <w:color w:val="FFFFFF" w:themeColor="background1"/>
-              </w:rPr>
-              <w:t>Pos</w:t>
-            </w:r>
-            <w:proofErr w:type="spellEnd"/>
-            <w:r>
-              <w:rPr>
-                <w:color w:val="FFFFFF" w:themeColor="background1"/>
-              </w:rPr>
-              <w:t>)</w:t>
+              <w:t>Next Node (Neg/Pos)</w:t>
             </w:r>
           </w:p>
         </w:tc>
@@ -7723,12 +7666,28 @@
         <w:pStyle w:val="Heading3"/>
       </w:pPr>
       <w:bookmarkStart w:id="3" w:name="_Toc398882354"/>
+    </w:p>
+    <w:p>
+      <w:pPr>
+        <w:rPr>
+          <w:rFonts w:eastAsiaTheme="majorEastAsia" w:cstheme="majorBidi"/>
+          <w:color w:val="00A4E2"/>
+        </w:rPr>
+      </w:pPr>
       <w:r>
+        <w:br w:type="page"/>
+      </w:r>
+    </w:p>
+    <w:p>
+      <w:pPr>
+        <w:pStyle w:val="Heading3"/>
+      </w:pPr>
+      <w:r>
+        <w:lastRenderedPageBreak/>
         <w:t>POAPPR</w:t>
       </w:r>
       <w:bookmarkEnd w:id="3"/>
     </w:p>
-    <w:p/>
     <w:p>
       <w:pPr>
         <w:rPr>
@@ -7749,9 +7708,9 @@
       <w:r>
         <w:object w:dxaOrig="15581" w:dyaOrig="10947">
           <v:shape id="_x0000_i1026" type="#_x0000_t75" style="width:555.75pt;height:391.5pt" o:ole="">
-            <v:imagedata r:id="rId14" o:title=""/>
+            <v:imagedata r:id="rId13" o:title=""/>
           </v:shape>
-          <o:OLEObject Type="Embed" ProgID="Visio.Drawing.11" ShapeID="_x0000_i1026" DrawAspect="Content" ObjectID="_1472815061" r:id="rId15"/>
+          <o:OLEObject Type="Embed" ProgID="Visio.Drawing.11" ShapeID="_x0000_i1026" DrawAspect="Content" ObjectID="_1472890259" r:id="rId14"/>
         </w:object>
       </w:r>
     </w:p>
@@ -7798,10 +7757,10 @@
                     <pic:cNvPicPr/>
                   </pic:nvPicPr>
                   <pic:blipFill>
-                    <a:blip r:embed="rId16">
+                    <a:blip r:embed="rId15">
                       <a:extLst>
                         <a:ext uri="{28A0092B-C50C-407E-A947-70E740481C1C}">
-                          <a14:useLocalDpi xmlns:a14="http://schemas.microsoft.com/office/drawing/2010/main" val="0"/>
+                          <a14:useLocalDpi xmlns:a14="http://schemas.microsoft.com/office/drawing/2010/main" xmlns:wps="http://schemas.microsoft.com/office/word/2010/wordprocessingShape" xmlns:wpi="http://schemas.microsoft.com/office/word/2010/wordprocessingInk" xmlns:wpg="http://schemas.microsoft.com/office/word/2010/wordprocessingGroup" xmlns:w14="http://schemas.microsoft.com/office/word/2010/wordml" xmlns:w="http://schemas.openxmlformats.org/wordprocessingml/2006/main" xmlns:w10="urn:schemas-microsoft-com:office:word" xmlns:wp14="http://schemas.microsoft.com/office/word/2010/wordprocessingDrawing" xmlns:v="urn:schemas-microsoft-com:vml" xmlns:o="urn:schemas-microsoft-com:office:office" xmlns:mc="http://schemas.openxmlformats.org/markup-compatibility/2006" xmlns:wpc="http://schemas.microsoft.com/office/word/2010/wordprocessingCanvas" xmlns="" val="0"/>
                         </a:ext>
                       </a:extLst>
                     </a:blip>
@@ -7865,7 +7824,7 @@
           <w:bottom w:w="15" w:type="dxa"/>
           <w:right w:w="15" w:type="dxa"/>
         </w:tblCellMar>
-        <w:tblLook w:val="04A0" w:firstRow="1" w:lastRow="0" w:firstColumn="1" w:lastColumn="0" w:noHBand="0" w:noVBand="1"/>
+        <w:tblLook w:val="04A0"/>
       </w:tblPr>
       <w:tblGrid>
         <w:gridCol w:w="1346"/>
@@ -8091,47 +8050,7 @@
                 <w:szCs w:val="16"/>
                 <w:lang w:eastAsia="en-GB"/>
               </w:rPr>
-              <w:t>Action (</w:t>
-            </w:r>
-            <w:proofErr w:type="spellStart"/>
-            <w:r>
-              <w:rPr>
-                <w:color w:val="FFFFFF" w:themeColor="background1"/>
-                <w:sz w:val="12"/>
-                <w:szCs w:val="16"/>
-                <w:lang w:eastAsia="en-GB"/>
-              </w:rPr>
-              <w:t>Neg</w:t>
-            </w:r>
-            <w:proofErr w:type="spellEnd"/>
-            <w:r>
-              <w:rPr>
-                <w:color w:val="FFFFFF" w:themeColor="background1"/>
-                <w:sz w:val="12"/>
-                <w:szCs w:val="16"/>
-                <w:lang w:eastAsia="en-GB"/>
-              </w:rPr>
-              <w:t>/</w:t>
-            </w:r>
-            <w:proofErr w:type="spellStart"/>
-            <w:r>
-              <w:rPr>
-                <w:color w:val="FFFFFF" w:themeColor="background1"/>
-                <w:sz w:val="12"/>
-                <w:szCs w:val="16"/>
-                <w:lang w:eastAsia="en-GB"/>
-              </w:rPr>
-              <w:t>Pos</w:t>
-            </w:r>
-            <w:proofErr w:type="spellEnd"/>
-            <w:r>
-              <w:rPr>
-                <w:color w:val="FFFFFF" w:themeColor="background1"/>
-                <w:sz w:val="12"/>
-                <w:szCs w:val="16"/>
-                <w:lang w:eastAsia="en-GB"/>
-              </w:rPr>
-              <w:t>)</w:t>
+              <w:t>Action (Neg/Pos)</w:t>
             </w:r>
           </w:p>
         </w:tc>
@@ -8158,47 +8077,7 @@
                 <w:szCs w:val="16"/>
                 <w:lang w:eastAsia="en-GB"/>
               </w:rPr>
-              <w:t>Next Node (</w:t>
-            </w:r>
-            <w:proofErr w:type="spellStart"/>
-            <w:r>
-              <w:rPr>
-                <w:color w:val="FFFFFF" w:themeColor="background1"/>
-                <w:sz w:val="12"/>
-                <w:szCs w:val="16"/>
-                <w:lang w:eastAsia="en-GB"/>
-              </w:rPr>
-              <w:t>Neg</w:t>
-            </w:r>
-            <w:proofErr w:type="spellEnd"/>
-            <w:r>
-              <w:rPr>
-                <w:color w:val="FFFFFF" w:themeColor="background1"/>
-                <w:sz w:val="12"/>
-                <w:szCs w:val="16"/>
-                <w:lang w:eastAsia="en-GB"/>
-              </w:rPr>
-              <w:t>/</w:t>
-            </w:r>
-            <w:proofErr w:type="spellStart"/>
-            <w:r>
-              <w:rPr>
-                <w:color w:val="FFFFFF" w:themeColor="background1"/>
-                <w:sz w:val="12"/>
-                <w:szCs w:val="16"/>
-                <w:lang w:eastAsia="en-GB"/>
-              </w:rPr>
-              <w:t>Pos</w:t>
-            </w:r>
-            <w:proofErr w:type="spellEnd"/>
-            <w:r>
-              <w:rPr>
-                <w:color w:val="FFFFFF" w:themeColor="background1"/>
-                <w:sz w:val="12"/>
-                <w:szCs w:val="16"/>
-                <w:lang w:eastAsia="en-GB"/>
-              </w:rPr>
-              <w:t>)</w:t>
+              <w:t>Next Node (Neg/Pos)</w:t>
             </w:r>
           </w:p>
         </w:tc>
@@ -8476,349 +8355,7 @@
                 <w:szCs w:val="16"/>
                 <w:lang w:eastAsia="en-GB"/>
               </w:rPr>
-              <w:t xml:space="preserve">(exists (select 1 from site where </w:t>
-            </w:r>
-            <w:proofErr w:type="spellStart"/>
-            <w:r>
-              <w:rPr>
-                <w:sz w:val="12"/>
-                <w:szCs w:val="16"/>
-                <w:lang w:eastAsia="en-GB"/>
-              </w:rPr>
-              <w:t>site.siteid</w:t>
-            </w:r>
-            <w:proofErr w:type="spellEnd"/>
-            <w:r>
-              <w:rPr>
-                <w:sz w:val="12"/>
-                <w:szCs w:val="16"/>
-                <w:lang w:eastAsia="en-GB"/>
-              </w:rPr>
-              <w:t xml:space="preserve"> = :</w:t>
-            </w:r>
-            <w:proofErr w:type="spellStart"/>
-            <w:r>
-              <w:rPr>
-                <w:sz w:val="12"/>
-                <w:szCs w:val="16"/>
-                <w:lang w:eastAsia="en-GB"/>
-              </w:rPr>
-              <w:t>siteid</w:t>
-            </w:r>
-            <w:proofErr w:type="spellEnd"/>
-            <w:r>
-              <w:rPr>
-                <w:sz w:val="12"/>
-                <w:szCs w:val="16"/>
-                <w:lang w:eastAsia="en-GB"/>
-              </w:rPr>
-              <w:t xml:space="preserve"> ) and exists (select 1 from </w:t>
-            </w:r>
-            <w:proofErr w:type="spellStart"/>
-            <w:r>
-              <w:rPr>
-                <w:sz w:val="12"/>
-                <w:szCs w:val="16"/>
-                <w:lang w:eastAsia="en-GB"/>
-              </w:rPr>
-              <w:t>poline</w:t>
-            </w:r>
-            <w:proofErr w:type="spellEnd"/>
-            <w:r>
-              <w:rPr>
-                <w:sz w:val="12"/>
-                <w:szCs w:val="16"/>
-                <w:lang w:eastAsia="en-GB"/>
-              </w:rPr>
-              <w:t xml:space="preserve"> where </w:t>
-            </w:r>
-            <w:proofErr w:type="spellStart"/>
-            <w:r>
-              <w:rPr>
-                <w:sz w:val="12"/>
-                <w:szCs w:val="16"/>
-                <w:lang w:eastAsia="en-GB"/>
-              </w:rPr>
-              <w:t>poline.ponum</w:t>
-            </w:r>
-            <w:proofErr w:type="spellEnd"/>
-            <w:r>
-              <w:rPr>
-                <w:sz w:val="12"/>
-                <w:szCs w:val="16"/>
-                <w:lang w:eastAsia="en-GB"/>
-              </w:rPr>
-              <w:t xml:space="preserve"> = :</w:t>
-            </w:r>
-            <w:proofErr w:type="spellStart"/>
-            <w:r>
-              <w:rPr>
-                <w:sz w:val="12"/>
-                <w:szCs w:val="16"/>
-                <w:lang w:eastAsia="en-GB"/>
-              </w:rPr>
-              <w:t>ponum</w:t>
-            </w:r>
-            <w:proofErr w:type="spellEnd"/>
-            <w:r>
-              <w:rPr>
-                <w:sz w:val="12"/>
-                <w:szCs w:val="16"/>
-                <w:lang w:eastAsia="en-GB"/>
-              </w:rPr>
-              <w:t xml:space="preserve"> and </w:t>
-            </w:r>
-            <w:proofErr w:type="spellStart"/>
-            <w:r>
-              <w:rPr>
-                <w:sz w:val="12"/>
-                <w:szCs w:val="16"/>
-                <w:lang w:eastAsia="en-GB"/>
-              </w:rPr>
-              <w:t>poline.siteid</w:t>
-            </w:r>
-            <w:proofErr w:type="spellEnd"/>
-            <w:r>
-              <w:rPr>
-                <w:sz w:val="12"/>
-                <w:szCs w:val="16"/>
-                <w:lang w:eastAsia="en-GB"/>
-              </w:rPr>
-              <w:t xml:space="preserve"> = :</w:t>
-            </w:r>
-            <w:proofErr w:type="spellStart"/>
-            <w:r>
-              <w:rPr>
-                <w:sz w:val="12"/>
-                <w:szCs w:val="16"/>
-                <w:lang w:eastAsia="en-GB"/>
-              </w:rPr>
-              <w:t>siteid</w:t>
-            </w:r>
-            <w:proofErr w:type="spellEnd"/>
-            <w:r>
-              <w:rPr>
-                <w:sz w:val="12"/>
-                <w:szCs w:val="16"/>
-                <w:lang w:eastAsia="en-GB"/>
-              </w:rPr>
-              <w:t xml:space="preserve"> and (</w:t>
-            </w:r>
-            <w:proofErr w:type="spellStart"/>
-            <w:r>
-              <w:rPr>
-                <w:sz w:val="12"/>
-                <w:szCs w:val="16"/>
-                <w:lang w:eastAsia="en-GB"/>
-              </w:rPr>
-              <w:t>gldebitacct</w:t>
-            </w:r>
-            <w:proofErr w:type="spellEnd"/>
-            <w:r>
-              <w:rPr>
-                <w:sz w:val="12"/>
-                <w:szCs w:val="16"/>
-                <w:lang w:eastAsia="en-GB"/>
-              </w:rPr>
-              <w:t xml:space="preserve"> is null OR </w:t>
-            </w:r>
-            <w:proofErr w:type="spellStart"/>
-            <w:r>
-              <w:rPr>
-                <w:sz w:val="12"/>
-                <w:szCs w:val="16"/>
-                <w:lang w:eastAsia="en-GB"/>
-              </w:rPr>
-              <w:t>gldebitacct</w:t>
-            </w:r>
-            <w:proofErr w:type="spellEnd"/>
-            <w:r>
-              <w:rPr>
-                <w:sz w:val="12"/>
-                <w:szCs w:val="16"/>
-                <w:lang w:eastAsia="en-GB"/>
-              </w:rPr>
-              <w:t xml:space="preserve"> like '%?%' OR (</w:t>
-            </w:r>
-            <w:proofErr w:type="spellStart"/>
-            <w:r>
-              <w:rPr>
-                <w:sz w:val="12"/>
-                <w:szCs w:val="16"/>
-                <w:lang w:eastAsia="en-GB"/>
-              </w:rPr>
-              <w:t>len</w:t>
-            </w:r>
-            <w:proofErr w:type="spellEnd"/>
-            <w:r>
-              <w:rPr>
-                <w:sz w:val="12"/>
-                <w:szCs w:val="16"/>
-                <w:lang w:eastAsia="en-GB"/>
-              </w:rPr>
-              <w:t>(</w:t>
-            </w:r>
-            <w:proofErr w:type="spellStart"/>
-            <w:r>
-              <w:rPr>
-                <w:sz w:val="12"/>
-                <w:szCs w:val="16"/>
-                <w:lang w:eastAsia="en-GB"/>
-              </w:rPr>
-              <w:t>gldebitacct</w:t>
-            </w:r>
-            <w:proofErr w:type="spellEnd"/>
-            <w:r>
-              <w:rPr>
-                <w:sz w:val="12"/>
-                <w:szCs w:val="16"/>
-                <w:lang w:eastAsia="en-GB"/>
-              </w:rPr>
-              <w:t xml:space="preserve">) - </w:t>
-            </w:r>
-            <w:proofErr w:type="spellStart"/>
-            <w:r>
-              <w:rPr>
-                <w:sz w:val="12"/>
-                <w:szCs w:val="16"/>
-                <w:lang w:eastAsia="en-GB"/>
-              </w:rPr>
-              <w:t>len</w:t>
-            </w:r>
-            <w:proofErr w:type="spellEnd"/>
-            <w:r>
-              <w:rPr>
-                <w:sz w:val="12"/>
-                <w:szCs w:val="16"/>
-                <w:lang w:eastAsia="en-GB"/>
-              </w:rPr>
-              <w:t>(replace(</w:t>
-            </w:r>
-            <w:proofErr w:type="spellStart"/>
-            <w:r>
-              <w:rPr>
-                <w:sz w:val="12"/>
-                <w:szCs w:val="16"/>
-                <w:lang w:eastAsia="en-GB"/>
-              </w:rPr>
-              <w:t>gldebitacct</w:t>
-            </w:r>
-            <w:proofErr w:type="spellEnd"/>
-            <w:r>
-              <w:rPr>
-                <w:sz w:val="12"/>
-                <w:szCs w:val="16"/>
-                <w:lang w:eastAsia="en-GB"/>
-              </w:rPr>
-              <w:t xml:space="preserve">,'-',''))) = 2 OR </w:t>
-            </w:r>
-            <w:proofErr w:type="spellStart"/>
-            <w:r>
-              <w:rPr>
-                <w:sz w:val="12"/>
-                <w:szCs w:val="16"/>
-                <w:lang w:eastAsia="en-GB"/>
-              </w:rPr>
-              <w:t>reqdeliverydate</w:t>
-            </w:r>
-            <w:proofErr w:type="spellEnd"/>
-            <w:r>
-              <w:rPr>
-                <w:sz w:val="12"/>
-                <w:szCs w:val="16"/>
-                <w:lang w:eastAsia="en-GB"/>
-              </w:rPr>
-              <w:t xml:space="preserve"> is null)) or :</w:t>
-            </w:r>
-            <w:proofErr w:type="spellStart"/>
-            <w:r>
-              <w:rPr>
-                <w:sz w:val="12"/>
-                <w:szCs w:val="16"/>
-                <w:lang w:eastAsia="en-GB"/>
-              </w:rPr>
-              <w:t>totalcost</w:t>
-            </w:r>
-            <w:proofErr w:type="spellEnd"/>
-            <w:r>
-              <w:rPr>
-                <w:sz w:val="12"/>
-                <w:szCs w:val="16"/>
-                <w:lang w:eastAsia="en-GB"/>
-              </w:rPr>
-              <w:t xml:space="preserve"> = '0') and (not exists (select 1 from companies where </w:t>
-            </w:r>
-            <w:proofErr w:type="spellStart"/>
-            <w:r>
-              <w:rPr>
-                <w:sz w:val="12"/>
-                <w:szCs w:val="16"/>
-                <w:lang w:eastAsia="en-GB"/>
-              </w:rPr>
-              <w:t>companies.company</w:t>
-            </w:r>
-            <w:proofErr w:type="spellEnd"/>
-            <w:r>
-              <w:rPr>
-                <w:sz w:val="12"/>
-                <w:szCs w:val="16"/>
-                <w:lang w:eastAsia="en-GB"/>
-              </w:rPr>
-              <w:t xml:space="preserve"> = :vendor and </w:t>
-            </w:r>
-            <w:proofErr w:type="spellStart"/>
-            <w:r>
-              <w:rPr>
-                <w:sz w:val="12"/>
-                <w:szCs w:val="16"/>
-                <w:lang w:eastAsia="en-GB"/>
-              </w:rPr>
-              <w:t>companies.orgid</w:t>
-            </w:r>
-            <w:proofErr w:type="spellEnd"/>
-            <w:r>
-              <w:rPr>
-                <w:sz w:val="12"/>
-                <w:szCs w:val="16"/>
-                <w:lang w:eastAsia="en-GB"/>
-              </w:rPr>
-              <w:t xml:space="preserve"> = :</w:t>
-            </w:r>
-            <w:proofErr w:type="spellStart"/>
-            <w:r>
-              <w:rPr>
-                <w:sz w:val="12"/>
-                <w:szCs w:val="16"/>
-                <w:lang w:eastAsia="en-GB"/>
-              </w:rPr>
-              <w:t>orgid</w:t>
-            </w:r>
-            <w:proofErr w:type="spellEnd"/>
-            <w:r>
-              <w:rPr>
-                <w:sz w:val="12"/>
-                <w:szCs w:val="16"/>
-                <w:lang w:eastAsia="en-GB"/>
-              </w:rPr>
-              <w:t xml:space="preserve"> and </w:t>
-            </w:r>
-            <w:proofErr w:type="spellStart"/>
-            <w:r>
-              <w:rPr>
-                <w:sz w:val="12"/>
-                <w:szCs w:val="16"/>
-                <w:lang w:eastAsia="en-GB"/>
-              </w:rPr>
-              <w:t>irv_tobedisabled</w:t>
-            </w:r>
-            <w:proofErr w:type="spellEnd"/>
-            <w:r>
-              <w:rPr>
-                <w:sz w:val="12"/>
-                <w:szCs w:val="16"/>
-                <w:lang w:eastAsia="en-GB"/>
-              </w:rPr>
-              <w:t xml:space="preserve"> = 1))</w:t>
+              <w:t>(exists (select 1 from site where site.siteid = :siteid ) and exists (select 1 from poline where poline.ponum = :ponum and poline.siteid = :siteid and (gldebitacct is null OR gldebitacct like '%?%' OR (len(gldebitacct) - len(replace(gldebitacct,'-',''))) = 2 OR reqdeliverydate is null)) or :totalcost = '0') and (not exists (select 1 from companies where companies.company = :vendor and companies.orgid = :orgid and irv_tobedisabled = 1))</w:t>
             </w:r>
           </w:p>
         </w:tc>
@@ -9196,43 +8733,7 @@
                 <w:szCs w:val="16"/>
                 <w:lang w:eastAsia="en-GB"/>
               </w:rPr>
-              <w:t xml:space="preserve">Check PO cost &gt; 0, </w:t>
-            </w:r>
-            <w:proofErr w:type="spellStart"/>
-            <w:r>
-              <w:rPr>
-                <w:sz w:val="12"/>
-                <w:szCs w:val="16"/>
-                <w:lang w:eastAsia="en-GB"/>
-              </w:rPr>
-              <w:t>poline</w:t>
-            </w:r>
-            <w:proofErr w:type="spellEnd"/>
-            <w:r>
-              <w:rPr>
-                <w:sz w:val="12"/>
-                <w:szCs w:val="16"/>
-                <w:lang w:eastAsia="en-GB"/>
-              </w:rPr>
-              <w:t xml:space="preserve"> delivery date and </w:t>
-            </w:r>
-            <w:proofErr w:type="spellStart"/>
-            <w:r>
-              <w:rPr>
-                <w:sz w:val="12"/>
-                <w:szCs w:val="16"/>
-                <w:lang w:eastAsia="en-GB"/>
-              </w:rPr>
-              <w:t>gl</w:t>
-            </w:r>
-            <w:proofErr w:type="spellEnd"/>
-            <w:r>
-              <w:rPr>
-                <w:sz w:val="12"/>
-                <w:szCs w:val="16"/>
-                <w:lang w:eastAsia="en-GB"/>
-              </w:rPr>
-              <w:t xml:space="preserve"> account</w:t>
+              <w:t>Check PO cost &gt; 0, poline delivery date and gl account</w:t>
             </w:r>
           </w:p>
         </w:tc>
@@ -10950,18 +10451,8 @@
                 <w:szCs w:val="16"/>
                 <w:lang w:eastAsia="en-GB"/>
               </w:rPr>
-              <w:t>:user = :</w:t>
-            </w:r>
-            <w:proofErr w:type="spellStart"/>
-            <w:r>
-              <w:rPr>
-                <w:sz w:val="12"/>
-                <w:szCs w:val="16"/>
-                <w:lang w:eastAsia="en-GB"/>
-              </w:rPr>
-              <w:t>changeby</w:t>
-            </w:r>
-            <w:proofErr w:type="spellEnd"/>
+              <w:t>:user = :changeby</w:t>
+            </w:r>
           </w:p>
         </w:tc>
         <w:tc>
@@ -11398,25 +10889,7 @@
                 <w:szCs w:val="16"/>
                 <w:lang w:eastAsia="en-GB"/>
               </w:rPr>
-              <w:t xml:space="preserve">You cannot approve a PO you have </w:t>
-            </w:r>
-            <w:proofErr w:type="gramStart"/>
-            <w:r>
-              <w:rPr>
-                <w:sz w:val="12"/>
-                <w:szCs w:val="16"/>
-                <w:lang w:eastAsia="en-GB"/>
-              </w:rPr>
-              <w:t>raised</w:t>
-            </w:r>
-            <w:proofErr w:type="gramEnd"/>
-            <w:r>
-              <w:rPr>
-                <w:sz w:val="12"/>
-                <w:szCs w:val="16"/>
-                <w:lang w:eastAsia="en-GB"/>
-              </w:rPr>
-              <w:t>.</w:t>
+              <w:t>You cannot approve a PO you have raised.</w:t>
             </w:r>
           </w:p>
         </w:tc>
@@ -12441,7 +11914,7 @@
           <w:lang w:eastAsia="en-GB"/>
         </w:rPr>
         <w:drawing>
-          <wp:inline distT="0" distB="0" distL="0" distR="0" wp14:anchorId="409965FD" wp14:editId="57EA7114">
+          <wp:inline distT="0" distB="0" distL="0" distR="0">
             <wp:extent cx="7029912" cy="3678866"/>
             <wp:effectExtent l="0" t="0" r="0" b="0"/>
             <wp:docPr id="5" name="Picture 5"/>
@@ -12456,10 +11929,10 @@
                     <pic:cNvPicPr/>
                   </pic:nvPicPr>
                   <pic:blipFill>
-                    <a:blip r:embed="rId17">
+                    <a:blip r:embed="rId16">
                       <a:extLst>
                         <a:ext uri="{28A0092B-C50C-407E-A947-70E740481C1C}">
-                          <a14:useLocalDpi xmlns:a14="http://schemas.microsoft.com/office/drawing/2010/main" val="0"/>
+                          <a14:useLocalDpi xmlns:a14="http://schemas.microsoft.com/office/drawing/2010/main" xmlns:wps="http://schemas.microsoft.com/office/word/2010/wordprocessingShape" xmlns:wpi="http://schemas.microsoft.com/office/word/2010/wordprocessingInk" xmlns:wpg="http://schemas.microsoft.com/office/word/2010/wordprocessingGroup" xmlns:w14="http://schemas.microsoft.com/office/word/2010/wordml" xmlns:w="http://schemas.openxmlformats.org/wordprocessingml/2006/main" xmlns:w10="urn:schemas-microsoft-com:office:word" xmlns:wp14="http://schemas.microsoft.com/office/word/2010/wordprocessingDrawing" xmlns:v="urn:schemas-microsoft-com:vml" xmlns:o="urn:schemas-microsoft-com:office:office" xmlns:mc="http://schemas.openxmlformats.org/markup-compatibility/2006" xmlns:wpc="http://schemas.microsoft.com/office/word/2010/wordprocessingCanvas" xmlns="" val="0"/>
                         </a:ext>
                       </a:extLst>
                     </a:blip>
@@ -12515,7 +11988,7 @@
           <w:bottom w:w="15" w:type="dxa"/>
           <w:right w:w="15" w:type="dxa"/>
         </w:tblCellMar>
-        <w:tblLook w:val="04A0" w:firstRow="1" w:lastRow="0" w:firstColumn="1" w:lastColumn="0" w:noHBand="0" w:noVBand="1"/>
+        <w:tblLook w:val="04A0"/>
       </w:tblPr>
       <w:tblGrid>
         <w:gridCol w:w="1177"/>
@@ -12773,43 +12246,7 @@
                 <w:sz w:val="16"/>
                 <w:lang w:eastAsia="en-GB"/>
               </w:rPr>
-              <w:t>Action (</w:t>
-            </w:r>
-            <w:proofErr w:type="spellStart"/>
-            <w:r>
-              <w:rPr>
-                <w:color w:val="FFFFFF" w:themeColor="background1"/>
-                <w:sz w:val="16"/>
-                <w:lang w:eastAsia="en-GB"/>
-              </w:rPr>
-              <w:t>Neg</w:t>
-            </w:r>
-            <w:proofErr w:type="spellEnd"/>
-            <w:r>
-              <w:rPr>
-                <w:color w:val="FFFFFF" w:themeColor="background1"/>
-                <w:sz w:val="16"/>
-                <w:lang w:eastAsia="en-GB"/>
-              </w:rPr>
-              <w:t>/</w:t>
-            </w:r>
-            <w:proofErr w:type="spellStart"/>
-            <w:r>
-              <w:rPr>
-                <w:color w:val="FFFFFF" w:themeColor="background1"/>
-                <w:sz w:val="16"/>
-                <w:lang w:eastAsia="en-GB"/>
-              </w:rPr>
-              <w:t>Pos</w:t>
-            </w:r>
-            <w:proofErr w:type="spellEnd"/>
-            <w:r>
-              <w:rPr>
-                <w:color w:val="FFFFFF" w:themeColor="background1"/>
-                <w:sz w:val="16"/>
-                <w:lang w:eastAsia="en-GB"/>
-              </w:rPr>
-              <w:t>)</w:t>
+              <w:t>Action (Neg/Pos)</w:t>
             </w:r>
           </w:p>
         </w:tc>
@@ -12840,43 +12277,7 @@
                 <w:sz w:val="16"/>
                 <w:lang w:eastAsia="en-GB"/>
               </w:rPr>
-              <w:t>Next Node (</w:t>
-            </w:r>
-            <w:proofErr w:type="spellStart"/>
-            <w:r>
-              <w:rPr>
-                <w:color w:val="FFFFFF" w:themeColor="background1"/>
-                <w:sz w:val="16"/>
-                <w:lang w:eastAsia="en-GB"/>
-              </w:rPr>
-              <w:t>Neg</w:t>
-            </w:r>
-            <w:proofErr w:type="spellEnd"/>
-            <w:r>
-              <w:rPr>
-                <w:color w:val="FFFFFF" w:themeColor="background1"/>
-                <w:sz w:val="16"/>
-                <w:lang w:eastAsia="en-GB"/>
-              </w:rPr>
-              <w:t>/</w:t>
-            </w:r>
-            <w:proofErr w:type="spellStart"/>
-            <w:r>
-              <w:rPr>
-                <w:color w:val="FFFFFF" w:themeColor="background1"/>
-                <w:sz w:val="16"/>
-                <w:lang w:eastAsia="en-GB"/>
-              </w:rPr>
-              <w:t>Pos</w:t>
-            </w:r>
-            <w:proofErr w:type="spellEnd"/>
-            <w:r>
-              <w:rPr>
-                <w:color w:val="FFFFFF" w:themeColor="background1"/>
-                <w:sz w:val="16"/>
-                <w:lang w:eastAsia="en-GB"/>
-              </w:rPr>
-              <w:t>)</w:t>
+              <w:t>Next Node (Neg/Pos)</w:t>
             </w:r>
           </w:p>
         </w:tc>
@@ -13198,23 +12599,7 @@
                 <w:sz w:val="14"/>
                 <w:lang w:eastAsia="en-GB"/>
               </w:rPr>
-              <w:t>:</w:t>
-            </w:r>
-            <w:proofErr w:type="spellStart"/>
-            <w:r>
-              <w:rPr>
-                <w:sz w:val="14"/>
-                <w:lang w:eastAsia="en-GB"/>
-              </w:rPr>
-              <w:t>documenttype</w:t>
-            </w:r>
-            <w:proofErr w:type="spellEnd"/>
-            <w:r>
-              <w:rPr>
-                <w:sz w:val="14"/>
-                <w:lang w:eastAsia="en-GB"/>
-              </w:rPr>
-              <w:t xml:space="preserve"> in ('INVOICE','DEBIT')</w:t>
+              <w:t>:documenttype in ('INVOICE','DEBIT')</w:t>
             </w:r>
           </w:p>
         </w:tc>
@@ -14996,10 +14381,10 @@
                     <pic:cNvPicPr/>
                   </pic:nvPicPr>
                   <pic:blipFill>
-                    <a:blip r:embed="rId18">
+                    <a:blip r:embed="rId17">
                       <a:extLst>
                         <a:ext uri="{28A0092B-C50C-407E-A947-70E740481C1C}">
-                          <a14:useLocalDpi xmlns:a14="http://schemas.microsoft.com/office/drawing/2010/main" val="0"/>
+                          <a14:useLocalDpi xmlns:a14="http://schemas.microsoft.com/office/drawing/2010/main" xmlns:wps="http://schemas.microsoft.com/office/word/2010/wordprocessingShape" xmlns:wpi="http://schemas.microsoft.com/office/word/2010/wordprocessingInk" xmlns:wpg="http://schemas.microsoft.com/office/word/2010/wordprocessingGroup" xmlns:w14="http://schemas.microsoft.com/office/word/2010/wordml" xmlns:w="http://schemas.openxmlformats.org/wordprocessingml/2006/main" xmlns:w10="urn:schemas-microsoft-com:office:word" xmlns:wp14="http://schemas.microsoft.com/office/word/2010/wordprocessingDrawing" xmlns:v="urn:schemas-microsoft-com:vml" xmlns:o="urn:schemas-microsoft-com:office:office" xmlns:mc="http://schemas.openxmlformats.org/markup-compatibility/2006" xmlns:wpc="http://schemas.microsoft.com/office/word/2010/wordprocessingCanvas" xmlns="" val="0"/>
                         </a:ext>
                       </a:extLst>
                     </a:blip>
@@ -15055,7 +14440,7 @@
           <w:bottom w:w="15" w:type="dxa"/>
           <w:right w:w="15" w:type="dxa"/>
         </w:tblCellMar>
-        <w:tblLook w:val="04A0" w:firstRow="1" w:lastRow="0" w:firstColumn="1" w:lastColumn="0" w:noHBand="0" w:noVBand="1"/>
+        <w:tblLook w:val="04A0"/>
       </w:tblPr>
       <w:tblGrid>
         <w:gridCol w:w="1582"/>
@@ -15297,39 +14682,7 @@
                 <w:color w:val="FFFFFF" w:themeColor="background1"/>
                 <w:lang w:eastAsia="en-GB"/>
               </w:rPr>
-              <w:t>Action (</w:t>
-            </w:r>
-            <w:proofErr w:type="spellStart"/>
-            <w:r>
-              <w:rPr>
-                <w:color w:val="FFFFFF" w:themeColor="background1"/>
-                <w:lang w:eastAsia="en-GB"/>
-              </w:rPr>
-              <w:t>Neg</w:t>
-            </w:r>
-            <w:proofErr w:type="spellEnd"/>
-            <w:r>
-              <w:rPr>
-                <w:color w:val="FFFFFF" w:themeColor="background1"/>
-                <w:lang w:eastAsia="en-GB"/>
-              </w:rPr>
-              <w:t>/</w:t>
-            </w:r>
-            <w:proofErr w:type="spellStart"/>
-            <w:r>
-              <w:rPr>
-                <w:color w:val="FFFFFF" w:themeColor="background1"/>
-                <w:lang w:eastAsia="en-GB"/>
-              </w:rPr>
-              <w:t>Pos</w:t>
-            </w:r>
-            <w:proofErr w:type="spellEnd"/>
-            <w:r>
-              <w:rPr>
-                <w:color w:val="FFFFFF" w:themeColor="background1"/>
-                <w:lang w:eastAsia="en-GB"/>
-              </w:rPr>
-              <w:t>)</w:t>
+              <w:t>Action (Neg/Pos)</w:t>
             </w:r>
           </w:p>
         </w:tc>
@@ -15358,39 +14711,7 @@
                 <w:color w:val="FFFFFF" w:themeColor="background1"/>
                 <w:lang w:eastAsia="en-GB"/>
               </w:rPr>
-              <w:t>Next Node (</w:t>
-            </w:r>
-            <w:proofErr w:type="spellStart"/>
-            <w:r>
-              <w:rPr>
-                <w:color w:val="FFFFFF" w:themeColor="background1"/>
-                <w:lang w:eastAsia="en-GB"/>
-              </w:rPr>
-              <w:t>Neg</w:t>
-            </w:r>
-            <w:proofErr w:type="spellEnd"/>
-            <w:r>
-              <w:rPr>
-                <w:color w:val="FFFFFF" w:themeColor="background1"/>
-                <w:lang w:eastAsia="en-GB"/>
-              </w:rPr>
-              <w:t>/</w:t>
-            </w:r>
-            <w:proofErr w:type="spellStart"/>
-            <w:r>
-              <w:rPr>
-                <w:color w:val="FFFFFF" w:themeColor="background1"/>
-                <w:lang w:eastAsia="en-GB"/>
-              </w:rPr>
-              <w:t>Pos</w:t>
-            </w:r>
-            <w:proofErr w:type="spellEnd"/>
-            <w:r>
-              <w:rPr>
-                <w:color w:val="FFFFFF" w:themeColor="background1"/>
-                <w:lang w:eastAsia="en-GB"/>
-              </w:rPr>
-              <w:t>)</w:t>
+              <w:t>Next Node (Neg/Pos)</w:t>
             </w:r>
           </w:p>
         </w:tc>
@@ -16491,37 +15812,12 @@
                 <w:lang w:eastAsia="en-GB"/>
               </w:rPr>
             </w:pPr>
-            <w:proofErr w:type="gramStart"/>
-            <w:r>
-              <w:rPr>
-                <w:sz w:val="16"/>
-                <w:lang w:eastAsia="en-GB"/>
-              </w:rPr>
-              <w:t>:</w:t>
-            </w:r>
-            <w:proofErr w:type="spellStart"/>
-            <w:r>
-              <w:rPr>
-                <w:sz w:val="16"/>
-                <w:lang w:eastAsia="en-GB"/>
-              </w:rPr>
-              <w:t>invoice.irv</w:t>
-            </w:r>
-            <w:proofErr w:type="gramEnd"/>
-            <w:r>
-              <w:rPr>
-                <w:sz w:val="16"/>
-                <w:lang w:eastAsia="en-GB"/>
-              </w:rPr>
-              <w:t>_issuetype</w:t>
-            </w:r>
-            <w:proofErr w:type="spellEnd"/>
-            <w:r>
-              <w:rPr>
-                <w:sz w:val="16"/>
-                <w:lang w:eastAsia="en-GB"/>
-              </w:rPr>
-              <w:t xml:space="preserve"> / :INVOICE.IRV_REASONCODE Issue, Please Resolve.</w:t>
+            <w:r>
+              <w:rPr>
+                <w:sz w:val="16"/>
+                <w:lang w:eastAsia="en-GB"/>
+              </w:rPr>
+              <w:t>:invoice.irv_issuetype / :INVOICE.IRV_REASONCODE Issue, Please Resolve.</w:t>
             </w:r>
           </w:p>
         </w:tc>
@@ -18069,23 +17365,7 @@
                 <w:sz w:val="16"/>
                 <w:lang w:eastAsia="en-GB"/>
               </w:rPr>
-              <w:t>:PO.IRV_POTYPE is not null or :</w:t>
-            </w:r>
-            <w:proofErr w:type="spellStart"/>
-            <w:r>
-              <w:rPr>
-                <w:sz w:val="16"/>
-                <w:lang w:eastAsia="en-GB"/>
-              </w:rPr>
-              <w:t>irv_tolapprgrp</w:t>
-            </w:r>
-            <w:proofErr w:type="spellEnd"/>
-            <w:r>
-              <w:rPr>
-                <w:sz w:val="16"/>
-                <w:lang w:eastAsia="en-GB"/>
-              </w:rPr>
-              <w:t xml:space="preserve"> is not null</w:t>
+              <w:t>:PO.IRV_POTYPE is not null or :irv_tolapprgrp is not null</w:t>
             </w:r>
           </w:p>
         </w:tc>
@@ -20921,13 +20201,8 @@
         </w:numPr>
       </w:pPr>
       <w:r>
-        <w:t xml:space="preserve">Click the “New Purchase Order” </w:t>
+        <w:t xml:space="preserve">Click the “New Purchase Order” button </w:t>
       </w:r>
-      <w:proofErr w:type="gramStart"/>
-      <w:r>
-        <w:t xml:space="preserve">button </w:t>
-      </w:r>
-      <w:proofErr w:type="gramEnd"/>
       <w:r>
         <w:rPr>
           <w:noProof/>
@@ -20951,10 +20226,10 @@
                     </pic:cNvPicPr>
                   </pic:nvPicPr>
                   <pic:blipFill>
-                    <a:blip r:embed="rId19">
+                    <a:blip r:embed="rId18">
                       <a:extLst>
                         <a:ext uri="{28A0092B-C50C-407E-A947-70E740481C1C}">
-                          <a14:useLocalDpi xmlns:a14="http://schemas.microsoft.com/office/drawing/2010/main" val="0"/>
+                          <a14:useLocalDpi xmlns:a14="http://schemas.microsoft.com/office/drawing/2010/main" xmlns:wps="http://schemas.microsoft.com/office/word/2010/wordprocessingShape" xmlns:wpi="http://schemas.microsoft.com/office/word/2010/wordprocessingInk" xmlns:wpg="http://schemas.microsoft.com/office/word/2010/wordprocessingGroup" xmlns:w14="http://schemas.microsoft.com/office/word/2010/wordml" xmlns:w="http://schemas.openxmlformats.org/wordprocessingml/2006/main" xmlns:w10="urn:schemas-microsoft-com:office:word" xmlns:wp14="http://schemas.microsoft.com/office/word/2010/wordprocessingDrawing" xmlns:v="urn:schemas-microsoft-com:vml" xmlns:o="urn:schemas-microsoft-com:office:office" xmlns:mc="http://schemas.openxmlformats.org/markup-compatibility/2006" xmlns:wpc="http://schemas.microsoft.com/office/word/2010/wordprocessingCanvas" xmlns="" val="0"/>
                         </a:ext>
                       </a:extLst>
                     </a:blip>
@@ -21011,7 +20286,7 @@
       <w:tblPr>
         <w:tblStyle w:val="TableGrid"/>
         <w:tblW w:w="0" w:type="auto"/>
-        <w:tblLook w:val="04A0" w:firstRow="1" w:lastRow="0" w:firstColumn="1" w:lastColumn="0" w:noHBand="0" w:noVBand="1"/>
+        <w:tblLook w:val="04A0"/>
       </w:tblPr>
       <w:tblGrid>
         <w:gridCol w:w="4621"/>
@@ -21097,13 +20372,8 @@
           </w:tcPr>
           <w:p>
             <w:r>
-              <w:t xml:space="preserve">What area of the business is the PO </w:t>
-            </w:r>
-            <w:proofErr w:type="gramStart"/>
-            <w:r>
-              <w:t>for.</w:t>
-            </w:r>
-            <w:proofErr w:type="gramEnd"/>
+              <w:t>What area of the business is the PO for.</w:t>
+            </w:r>
           </w:p>
         </w:tc>
       </w:tr>
@@ -21124,13 +20394,8 @@
           </w:tcPr>
           <w:p>
             <w:r>
-              <w:t xml:space="preserve">Which vendor is the PO </w:t>
-            </w:r>
-            <w:proofErr w:type="gramStart"/>
-            <w:r>
-              <w:t>for.</w:t>
-            </w:r>
-            <w:proofErr w:type="gramEnd"/>
+              <w:t>Which vendor is the PO for.</w:t>
+            </w:r>
           </w:p>
         </w:tc>
       </w:tr>
@@ -21175,7 +20440,7 @@
       <w:tblPr>
         <w:tblStyle w:val="TableGrid"/>
         <w:tblW w:w="0" w:type="auto"/>
-        <w:tblLook w:val="04A0" w:firstRow="1" w:lastRow="0" w:firstColumn="1" w:lastColumn="0" w:noHBand="0" w:noVBand="1"/>
+        <w:tblLook w:val="04A0"/>
       </w:tblPr>
       <w:tblGrid>
         <w:gridCol w:w="4621"/>
@@ -21444,13 +20709,8 @@
         </w:numPr>
       </w:pPr>
       <w:r>
-        <w:t xml:space="preserve">Once you are happy with the lines entered click the “Route Workflow” </w:t>
+        <w:t xml:space="preserve">Once you are happy with the lines entered click the “Route Workflow” button </w:t>
       </w:r>
-      <w:proofErr w:type="gramStart"/>
-      <w:r>
-        <w:t xml:space="preserve">button </w:t>
-      </w:r>
-      <w:proofErr w:type="gramEnd"/>
       <w:r>
         <w:rPr>
           <w:noProof/>
@@ -21474,10 +20734,10 @@
                     </pic:cNvPicPr>
                   </pic:nvPicPr>
                   <pic:blipFill>
-                    <a:blip r:embed="rId20">
+                    <a:blip r:embed="rId19">
                       <a:extLst>
                         <a:ext uri="{28A0092B-C50C-407E-A947-70E740481C1C}">
-                          <a14:useLocalDpi xmlns:a14="http://schemas.microsoft.com/office/drawing/2010/main" val="0"/>
+                          <a14:useLocalDpi xmlns:a14="http://schemas.microsoft.com/office/drawing/2010/main" xmlns:wps="http://schemas.microsoft.com/office/word/2010/wordprocessingShape" xmlns:wpi="http://schemas.microsoft.com/office/word/2010/wordprocessingInk" xmlns:wpg="http://schemas.microsoft.com/office/word/2010/wordprocessingGroup" xmlns:w14="http://schemas.microsoft.com/office/word/2010/wordml" xmlns:w="http://schemas.openxmlformats.org/wordprocessingml/2006/main" xmlns:w10="urn:schemas-microsoft-com:office:word" xmlns:wp14="http://schemas.microsoft.com/office/word/2010/wordprocessingDrawing" xmlns:v="urn:schemas-microsoft-com:vml" xmlns:o="urn:schemas-microsoft-com:office:office" xmlns:mc="http://schemas.openxmlformats.org/markup-compatibility/2006" xmlns:wpc="http://schemas.microsoft.com/office/word/2010/wordprocessingCanvas" xmlns="" val="0"/>
                         </a:ext>
                       </a:extLst>
                     </a:blip>
@@ -21534,7 +20794,7 @@
           <w:lang w:eastAsia="en-GB"/>
         </w:rPr>
         <w:drawing>
-          <wp:inline distT="0" distB="0" distL="0" distR="0" wp14:anchorId="59182C7A" wp14:editId="34D0BD79">
+          <wp:inline distT="0" distB="0" distL="0" distR="0">
             <wp:extent cx="3705225" cy="1571625"/>
             <wp:effectExtent l="0" t="0" r="9525" b="9525"/>
             <wp:docPr id="8" name="Picture 8"/>
@@ -21549,7 +20809,7 @@
                     <pic:cNvPicPr/>
                   </pic:nvPicPr>
                   <pic:blipFill>
-                    <a:blip r:embed="rId21"/>
+                    <a:blip r:embed="rId20"/>
                     <a:stretch>
                       <a:fillRect/>
                     </a:stretch>
@@ -21674,10 +20934,10 @@
                     </pic:cNvPicPr>
                   </pic:nvPicPr>
                   <pic:blipFill>
-                    <a:blip r:embed="rId20">
+                    <a:blip r:embed="rId19">
                       <a:extLst>
                         <a:ext uri="{28A0092B-C50C-407E-A947-70E740481C1C}">
-                          <a14:useLocalDpi xmlns:a14="http://schemas.microsoft.com/office/drawing/2010/main" val="0"/>
+                          <a14:useLocalDpi xmlns:a14="http://schemas.microsoft.com/office/drawing/2010/main" xmlns:wps="http://schemas.microsoft.com/office/word/2010/wordprocessingShape" xmlns:wpi="http://schemas.microsoft.com/office/word/2010/wordprocessingInk" xmlns:wpg="http://schemas.microsoft.com/office/word/2010/wordprocessingGroup" xmlns:w14="http://schemas.microsoft.com/office/word/2010/wordml" xmlns:w="http://schemas.openxmlformats.org/wordprocessingml/2006/main" xmlns:w10="urn:schemas-microsoft-com:office:word" xmlns:wp14="http://schemas.microsoft.com/office/word/2010/wordprocessingDrawing" xmlns:v="urn:schemas-microsoft-com:vml" xmlns:o="urn:schemas-microsoft-com:office:office" xmlns:mc="http://schemas.openxmlformats.org/markup-compatibility/2006" xmlns:wpc="http://schemas.microsoft.com/office/word/2010/wordprocessingCanvas" xmlns="" val="0"/>
                         </a:ext>
                       </a:extLst>
                     </a:blip>
@@ -21770,10 +21030,7 @@
       </w:pPr>
       <w:r>
         <w:lastRenderedPageBreak/>
-        <w:t>Approving</w:t>
-      </w:r>
-      <w:r>
-        <w:t xml:space="preserve"> a Purchase Order </w:t>
+        <w:t xml:space="preserve">Approving a Purchase Order </w:t>
       </w:r>
     </w:p>
     <w:p/>
@@ -21786,15 +21043,7 @@
         </w:numPr>
       </w:pPr>
       <w:r>
-        <w:t xml:space="preserve">Any PO’s requiring your approval will appear in your Purchasing start </w:t>
-      </w:r>
-      <w:proofErr w:type="spellStart"/>
-      <w:r>
-        <w:t>center</w:t>
-      </w:r>
-      <w:proofErr w:type="spellEnd"/>
-      <w:r>
-        <w:t>:</w:t>
+        <w:t>Any PO’s requiring your approval will appear in your Purchasing start center:</w:t>
       </w:r>
     </w:p>
     <w:p>
@@ -21804,7 +21053,7 @@
           <w:lang w:eastAsia="en-GB"/>
         </w:rPr>
         <w:drawing>
-          <wp:inline distT="0" distB="0" distL="0" distR="0" wp14:anchorId="71E4648D" wp14:editId="502B5BDA">
+          <wp:inline distT="0" distB="0" distL="0" distR="0">
             <wp:extent cx="5731510" cy="861564"/>
             <wp:effectExtent l="0" t="0" r="0" b="0"/>
             <wp:docPr id="10" name="Picture 10"/>
@@ -21819,7 +21068,7 @@
                     <pic:cNvPicPr/>
                   </pic:nvPicPr>
                   <pic:blipFill>
-                    <a:blip r:embed="rId22"/>
+                    <a:blip r:embed="rId21"/>
                     <a:stretch>
                       <a:fillRect/>
                     </a:stretch>
@@ -21861,13 +21110,17 @@
         </w:numPr>
       </w:pPr>
       <w:r>
-        <w:t xml:space="preserve">To action the record click the “Route Workflow” </w:t>
+        <w:t xml:space="preserve">To action the </w:t>
       </w:r>
-      <w:proofErr w:type="gramStart"/>
       <w:r>
-        <w:t xml:space="preserve">button </w:t>
+        <w:t>record, click</w:t>
       </w:r>
-      <w:proofErr w:type="gramEnd"/>
+      <w:r>
+        <w:t xml:space="preserve"> the “Route Workflow” </w:t>
+      </w:r>
+      <w:r>
+        <w:t>button</w:t>
+      </w:r>
       <w:r>
         <w:rPr>
           <w:noProof/>
@@ -21891,10 +21144,10 @@
                     </pic:cNvPicPr>
                   </pic:nvPicPr>
                   <pic:blipFill>
-                    <a:blip r:embed="rId23">
+                    <a:blip r:embed="rId22">
                       <a:extLst>
                         <a:ext uri="{28A0092B-C50C-407E-A947-70E740481C1C}">
-                          <a14:useLocalDpi xmlns:a14="http://schemas.microsoft.com/office/drawing/2010/main" val="0"/>
+                          <a14:useLocalDpi xmlns:a14="http://schemas.microsoft.com/office/drawing/2010/main" xmlns:wps="http://schemas.microsoft.com/office/word/2010/wordprocessingShape" xmlns:wpi="http://schemas.microsoft.com/office/word/2010/wordprocessingInk" xmlns:wpg="http://schemas.microsoft.com/office/word/2010/wordprocessingGroup" xmlns:w14="http://schemas.microsoft.com/office/word/2010/wordml" xmlns:w="http://schemas.openxmlformats.org/wordprocessingml/2006/main" xmlns:w10="urn:schemas-microsoft-com:office:word" xmlns:wp14="http://schemas.microsoft.com/office/word/2010/wordprocessingDrawing" xmlns:v="urn:schemas-microsoft-com:vml" xmlns:o="urn:schemas-microsoft-com:office:office" xmlns:mc="http://schemas.openxmlformats.org/markup-compatibility/2006" xmlns:wpc="http://schemas.microsoft.com/office/word/2010/wordprocessingCanvas" xmlns="" val="0"/>
                         </a:ext>
                       </a:extLst>
                     </a:blip>
@@ -21950,7 +21203,7 @@
           <w:lang w:eastAsia="en-GB"/>
         </w:rPr>
         <w:drawing>
-          <wp:inline distT="0" distB="0" distL="0" distR="0" wp14:anchorId="4501936B" wp14:editId="44880AAF">
+          <wp:inline distT="0" distB="0" distL="0" distR="0">
             <wp:extent cx="5057775" cy="2676525"/>
             <wp:effectExtent l="0" t="0" r="9525" b="9525"/>
             <wp:docPr id="13" name="Picture 13"/>
@@ -21965,7 +21218,7 @@
                     <pic:cNvPicPr/>
                   </pic:nvPicPr>
                   <pic:blipFill>
-                    <a:blip r:embed="rId24"/>
+                    <a:blip r:embed="rId23"/>
                     <a:stretch>
                       <a:fillRect/>
                     </a:stretch>
@@ -22018,7 +21271,7 @@
           <w:lang w:eastAsia="en-GB"/>
         </w:rPr>
         <w:drawing>
-          <wp:inline distT="0" distB="0" distL="0" distR="0" wp14:anchorId="45C91E7B" wp14:editId="403A1380">
+          <wp:inline distT="0" distB="0" distL="0" distR="0">
             <wp:extent cx="3724275" cy="1743075"/>
             <wp:effectExtent l="0" t="0" r="9525" b="9525"/>
             <wp:docPr id="14" name="Picture 14"/>
@@ -22033,7 +21286,7 @@
                     <pic:cNvPicPr/>
                   </pic:nvPicPr>
                   <pic:blipFill>
-                    <a:blip r:embed="rId25"/>
+                    <a:blip r:embed="rId24"/>
                     <a:stretch>
                       <a:fillRect/>
                     </a:stretch>
@@ -22084,30 +21337,526 @@
       </w:pPr>
       <w:r>
         <w:lastRenderedPageBreak/>
-        <w:t>Editing/Revising</w:t>
-      </w:r>
-      <w:r>
-        <w:t xml:space="preserve"> a Purchase Order </w:t>
+        <w:t xml:space="preserve">Editing/Revising a Purchase Order </w:t>
       </w:r>
     </w:p>
     <w:p/>
     <w:p>
       <w:r>
-        <w:t xml:space="preserve">If the PO is in the status of WAPPR you can edit the details without using the workflow process. If an approved PO requires editing a PO revision must be made and re-submitted for approval. </w:t>
+        <w:t>If the PO is in the status of WAPPR you can edit the details without using the workflow process. If an approved PO requires editing a PO revision must be mad</w:t>
+      </w:r>
+      <w:r>
+        <w:t>e and re-submitted for approval:</w:t>
+      </w:r>
+    </w:p>
+    <w:p>
+      <w:pPr>
+        <w:pStyle w:val="ListParagraph"/>
+        <w:numPr>
+          <w:ilvl w:val="0"/>
+          <w:numId w:val="8"/>
+        </w:numPr>
+      </w:pPr>
+      <w:r>
+        <w:t>Open a PO that has been approved.</w:t>
+      </w:r>
+    </w:p>
+    <w:p>
+      <w:pPr>
+        <w:pStyle w:val="ListParagraph"/>
+        <w:numPr>
+          <w:ilvl w:val="0"/>
+          <w:numId w:val="8"/>
+        </w:numPr>
+      </w:pPr>
+      <w:r>
+        <w:t>Click the “Route Workflow” button</w:t>
+      </w:r>
+      <w:r>
+        <w:drawing>
+          <wp:inline distT="0" distB="0" distL="0" distR="0">
+            <wp:extent cx="209550" cy="209550"/>
+            <wp:effectExtent l="0" t="0" r="0" b="0"/>
+            <wp:docPr id="12" name="Picture 11" descr="C:\Users\Andrew\Desktop\nav_icon_route_active.gif"/>
+            <wp:cNvGraphicFramePr>
+              <a:graphicFrameLocks xmlns:a="http://schemas.openxmlformats.org/drawingml/2006/main" noChangeAspect="1"/>
+            </wp:cNvGraphicFramePr>
+            <a:graphic xmlns:a="http://schemas.openxmlformats.org/drawingml/2006/main">
+              <a:graphicData uri="http://schemas.openxmlformats.org/drawingml/2006/picture">
+                <pic:pic xmlns:pic="http://schemas.openxmlformats.org/drawingml/2006/picture">
+                  <pic:nvPicPr>
+                    <pic:cNvPr id="0" name="Picture 6" descr="C:\Users\Andrew\Desktop\nav_icon_route_active.gif"/>
+                    <pic:cNvPicPr>
+                      <a:picLocks noChangeAspect="1" noChangeArrowheads="1"/>
+                    </pic:cNvPicPr>
+                  </pic:nvPicPr>
+                  <pic:blipFill>
+                    <a:blip r:embed="rId22">
+                      <a:extLst>
+                        <a:ext uri="{28A0092B-C50C-407E-A947-70E740481C1C}">
+                          <a14:useLocalDpi xmlns:a14="http://schemas.microsoft.com/office/drawing/2010/main" xmlns:wps="http://schemas.microsoft.com/office/word/2010/wordprocessingShape" xmlns:wpi="http://schemas.microsoft.com/office/word/2010/wordprocessingInk" xmlns:wpg="http://schemas.microsoft.com/office/word/2010/wordprocessingGroup" xmlns:w14="http://schemas.microsoft.com/office/word/2010/wordml" xmlns:w="http://schemas.openxmlformats.org/wordprocessingml/2006/main" xmlns:w10="urn:schemas-microsoft-com:office:word" xmlns:wp14="http://schemas.microsoft.com/office/word/2010/wordprocessingDrawing" xmlns:v="urn:schemas-microsoft-com:vml" xmlns:o="urn:schemas-microsoft-com:office:office" xmlns:mc="http://schemas.openxmlformats.org/markup-compatibility/2006" xmlns:wpc="http://schemas.microsoft.com/office/word/2010/wordprocessingCanvas" xmlns="" val="0"/>
+                        </a:ext>
+                      </a:extLst>
+                    </a:blip>
+                    <a:srcRect/>
+                    <a:stretch>
+                      <a:fillRect/>
+                    </a:stretch>
+                  </pic:blipFill>
+                  <pic:spPr bwMode="auto">
+                    <a:xfrm>
+                      <a:off x="0" y="0"/>
+                      <a:ext cx="209550" cy="209550"/>
+                    </a:xfrm>
+                    <a:prstGeom prst="rect">
+                      <a:avLst/>
+                    </a:prstGeom>
+                    <a:noFill/>
+                    <a:ln>
+                      <a:noFill/>
+                    </a:ln>
+                  </pic:spPr>
+                </pic:pic>
+              </a:graphicData>
+            </a:graphic>
+          </wp:inline>
+        </w:drawing>
+      </w:r>
+      <w:r>
+        <w:t>.</w:t>
+      </w:r>
+    </w:p>
+    <w:p>
+      <w:pPr>
+        <w:pStyle w:val="ListParagraph"/>
+        <w:numPr>
+          <w:ilvl w:val="0"/>
+          <w:numId w:val="8"/>
+        </w:numPr>
+      </w:pPr>
+      <w:r>
+        <w:t>The following dialog will be displayed:</w:t>
+      </w:r>
+      <w:r>
+        <w:t xml:space="preserve"> </w:t>
+      </w:r>
+      <w:r>
+        <w:rPr>
+          <w:noProof/>
+          <w:lang w:eastAsia="en-GB"/>
+        </w:rPr>
+        <w:drawing>
+          <wp:inline distT="0" distB="0" distL="0" distR="0">
+            <wp:extent cx="3686175" cy="1657350"/>
+            <wp:effectExtent l="19050" t="0" r="9525" b="0"/>
+            <wp:docPr id="15" name="Picture 3"/>
+            <wp:cNvGraphicFramePr>
+              <a:graphicFrameLocks xmlns:a="http://schemas.openxmlformats.org/drawingml/2006/main" noChangeAspect="1"/>
+            </wp:cNvGraphicFramePr>
+            <a:graphic xmlns:a="http://schemas.openxmlformats.org/drawingml/2006/main">
+              <a:graphicData uri="http://schemas.openxmlformats.org/drawingml/2006/picture">
+                <pic:pic xmlns:pic="http://schemas.openxmlformats.org/drawingml/2006/picture">
+                  <pic:nvPicPr>
+                    <pic:cNvPr id="0" name="Picture 3"/>
+                    <pic:cNvPicPr>
+                      <a:picLocks noChangeAspect="1" noChangeArrowheads="1"/>
+                    </pic:cNvPicPr>
+                  </pic:nvPicPr>
+                  <pic:blipFill>
+                    <a:blip r:embed="rId25"/>
+                    <a:srcRect/>
+                    <a:stretch>
+                      <a:fillRect/>
+                    </a:stretch>
+                  </pic:blipFill>
+                  <pic:spPr bwMode="auto">
+                    <a:xfrm>
+                      <a:off x="0" y="0"/>
+                      <a:ext cx="3686175" cy="1657350"/>
+                    </a:xfrm>
+                    <a:prstGeom prst="rect">
+                      <a:avLst/>
+                    </a:prstGeom>
+                    <a:noFill/>
+                    <a:ln w="9525">
+                      <a:noFill/>
+                      <a:miter lim="800000"/>
+                      <a:headEnd/>
+                      <a:tailEnd/>
+                    </a:ln>
+                  </pic:spPr>
+                </pic:pic>
+              </a:graphicData>
+            </a:graphic>
+          </wp:inline>
+        </w:drawing>
+      </w:r>
+    </w:p>
+    <w:p>
+      <w:pPr>
+        <w:ind w:left="720"/>
+      </w:pPr>
+      <w:r>
+        <w:t>Select “Revise PO” and click ok.</w:t>
+      </w:r>
+    </w:p>
+    <w:p>
+      <w:pPr>
+        <w:pStyle w:val="ListParagraph"/>
+        <w:numPr>
+          <w:ilvl w:val="0"/>
+          <w:numId w:val="8"/>
+        </w:numPr>
+      </w:pPr>
+      <w:r>
+        <w:t>T</w:t>
+      </w:r>
+      <w:r>
+        <w:t>he following dialog will be displayed:</w:t>
+      </w:r>
+      <w:r>
+        <w:t xml:space="preserve"> </w:t>
+      </w:r>
+      <w:r>
+        <w:rPr>
+          <w:noProof/>
+          <w:lang w:eastAsia="en-GB"/>
+        </w:rPr>
+        <w:drawing>
+          <wp:inline distT="0" distB="0" distL="0" distR="0">
+            <wp:extent cx="3867150" cy="1285875"/>
+            <wp:effectExtent l="19050" t="0" r="0" b="0"/>
+            <wp:docPr id="16" name="Picture 6"/>
+            <wp:cNvGraphicFramePr>
+              <a:graphicFrameLocks xmlns:a="http://schemas.openxmlformats.org/drawingml/2006/main" noChangeAspect="1"/>
+            </wp:cNvGraphicFramePr>
+            <a:graphic xmlns:a="http://schemas.openxmlformats.org/drawingml/2006/main">
+              <a:graphicData uri="http://schemas.openxmlformats.org/drawingml/2006/picture">
+                <pic:pic xmlns:pic="http://schemas.openxmlformats.org/drawingml/2006/picture">
+                  <pic:nvPicPr>
+                    <pic:cNvPr id="0" name="Picture 6"/>
+                    <pic:cNvPicPr>
+                      <a:picLocks noChangeAspect="1" noChangeArrowheads="1"/>
+                    </pic:cNvPicPr>
+                  </pic:nvPicPr>
+                  <pic:blipFill>
+                    <a:blip r:embed="rId26"/>
+                    <a:srcRect/>
+                    <a:stretch>
+                      <a:fillRect/>
+                    </a:stretch>
+                  </pic:blipFill>
+                  <pic:spPr bwMode="auto">
+                    <a:xfrm>
+                      <a:off x="0" y="0"/>
+                      <a:ext cx="3867150" cy="1285875"/>
+                    </a:xfrm>
+                    <a:prstGeom prst="rect">
+                      <a:avLst/>
+                    </a:prstGeom>
+                    <a:noFill/>
+                    <a:ln w="9525">
+                      <a:noFill/>
+                      <a:miter lim="800000"/>
+                      <a:headEnd/>
+                      <a:tailEnd/>
+                    </a:ln>
+                  </pic:spPr>
+                </pic:pic>
+              </a:graphicData>
+            </a:graphic>
+          </wp:inline>
+        </w:drawing>
       </w:r>
     </w:p>
     <w:p/>
     <w:p>
       <w:pPr>
         <w:pStyle w:val="ListParagraph"/>
+        <w:numPr>
+          <w:ilvl w:val="0"/>
+          <w:numId w:val="8"/>
+        </w:numPr>
       </w:pPr>
       <w:bookmarkStart w:id="6" w:name="_GoBack"/>
       <w:bookmarkEnd w:id="6"/>
+      <w:r>
+        <w:t>To revise the PO choose 'Revise PO' from the select action menu.</w:t>
+      </w:r>
+    </w:p>
+    <w:p>
+      <w:pPr>
+        <w:pStyle w:val="ListParagraph"/>
+      </w:pPr>
+    </w:p>
+    <w:p>
+      <w:pPr>
+        <w:pStyle w:val="ListParagraph"/>
+        <w:numPr>
+          <w:ilvl w:val="0"/>
+          <w:numId w:val="8"/>
+        </w:numPr>
+      </w:pPr>
+      <w:r>
+        <w:t>The following dialog will be displayed:</w:t>
+      </w:r>
+      <w:r>
+        <w:t xml:space="preserve"> </w:t>
+      </w:r>
+      <w:r>
+        <w:rPr>
+          <w:noProof/>
+          <w:lang w:eastAsia="en-GB"/>
+        </w:rPr>
+        <w:drawing>
+          <wp:inline distT="0" distB="0" distL="0" distR="0">
+            <wp:extent cx="4261513" cy="1466850"/>
+            <wp:effectExtent l="19050" t="0" r="5687" b="0"/>
+            <wp:docPr id="17" name="Picture 9"/>
+            <wp:cNvGraphicFramePr>
+              <a:graphicFrameLocks xmlns:a="http://schemas.openxmlformats.org/drawingml/2006/main" noChangeAspect="1"/>
+            </wp:cNvGraphicFramePr>
+            <a:graphic xmlns:a="http://schemas.openxmlformats.org/drawingml/2006/main">
+              <a:graphicData uri="http://schemas.openxmlformats.org/drawingml/2006/picture">
+                <pic:pic xmlns:pic="http://schemas.openxmlformats.org/drawingml/2006/picture">
+                  <pic:nvPicPr>
+                    <pic:cNvPr id="0" name="Picture 9"/>
+                    <pic:cNvPicPr>
+                      <a:picLocks noChangeAspect="1" noChangeArrowheads="1"/>
+                    </pic:cNvPicPr>
+                  </pic:nvPicPr>
+                  <pic:blipFill>
+                    <a:blip r:embed="rId27"/>
+                    <a:srcRect/>
+                    <a:stretch>
+                      <a:fillRect/>
+                    </a:stretch>
+                  </pic:blipFill>
+                  <pic:spPr bwMode="auto">
+                    <a:xfrm>
+                      <a:off x="0" y="0"/>
+                      <a:ext cx="4264022" cy="1467714"/>
+                    </a:xfrm>
+                    <a:prstGeom prst="rect">
+                      <a:avLst/>
+                    </a:prstGeom>
+                    <a:noFill/>
+                    <a:ln w="9525">
+                      <a:noFill/>
+                      <a:miter lim="800000"/>
+                      <a:headEnd/>
+                      <a:tailEnd/>
+                    </a:ln>
+                  </pic:spPr>
+                </pic:pic>
+              </a:graphicData>
+            </a:graphic>
+          </wp:inline>
+        </w:drawing>
+      </w:r>
     </w:p>
     <w:p>
       <w:pPr>
         <w:ind w:left="720"/>
       </w:pPr>
+      <w:r>
+        <w:t xml:space="preserve">Enter the reason for the revision in the description box and click ok. A new revision will be created in the status of Waiting Approval. You will then be free to make changes and re-submit for approval. </w:t>
+      </w:r>
+    </w:p>
+    <w:p>
+      <w:pPr>
+        <w:spacing w:before="0" w:line="276" w:lineRule="auto"/>
+      </w:pPr>
+      <w:r>
+        <w:br w:type="page"/>
+      </w:r>
+    </w:p>
+    <w:p>
+      <w:pPr>
+        <w:pStyle w:val="Heading2"/>
+      </w:pPr>
+      <w:r>
+        <w:lastRenderedPageBreak/>
+        <w:t>Editing Approval groups and Levels</w:t>
+      </w:r>
+    </w:p>
+    <w:p/>
+    <w:p>
+      <w:r>
+        <w:t xml:space="preserve">To define the group the PO approval is assigned to is now controlled through the person group application. </w:t>
+      </w:r>
+    </w:p>
+    <w:p>
+      <w:pPr>
+        <w:pStyle w:val="ListParagraph"/>
+        <w:numPr>
+          <w:ilvl w:val="0"/>
+          <w:numId w:val="11"/>
+        </w:numPr>
+      </w:pPr>
+      <w:r>
+        <w:t>Go To -&gt; Administration -&gt; Resources -&gt; Person Groups application.</w:t>
+      </w:r>
+    </w:p>
+    <w:p>
+      <w:pPr>
+        <w:pStyle w:val="ListParagraph"/>
+        <w:numPr>
+          <w:ilvl w:val="0"/>
+          <w:numId w:val="11"/>
+        </w:numPr>
+      </w:pPr>
+      <w:r>
+        <w:t>Open the person group you want to modify.</w:t>
+      </w:r>
+    </w:p>
+    <w:p>
+      <w:pPr>
+        <w:pStyle w:val="ListParagraph"/>
+        <w:numPr>
+          <w:ilvl w:val="0"/>
+          <w:numId w:val="11"/>
+        </w:numPr>
+      </w:pPr>
+      <w:r>
+        <w:t>From the Person Group tab enter the following values:</w:t>
+      </w:r>
+    </w:p>
+    <w:tbl>
+      <w:tblPr>
+        <w:tblStyle w:val="TableGrid"/>
+        <w:tblW w:w="0" w:type="auto"/>
+        <w:tblLook w:val="04A0"/>
+      </w:tblPr>
+      <w:tblGrid>
+        <w:gridCol w:w="4621"/>
+        <w:gridCol w:w="4621"/>
+      </w:tblGrid>
+      <w:tr>
+        <w:trPr>
+          <w:trHeight w:val="431"/>
+        </w:trPr>
+        <w:tc>
+          <w:tcPr>
+            <w:tcW w:w="4621" w:type="dxa"/>
+          </w:tcPr>
+          <w:p>
+            <w:pPr>
+              <w:rPr>
+                <w:b/>
+              </w:rPr>
+            </w:pPr>
+            <w:r>
+              <w:rPr>
+                <w:b/>
+              </w:rPr>
+              <w:t>Field</w:t>
+            </w:r>
+          </w:p>
+        </w:tc>
+        <w:tc>
+          <w:tcPr>
+            <w:tcW w:w="4621" w:type="dxa"/>
+          </w:tcPr>
+          <w:p>
+            <w:pPr>
+              <w:rPr>
+                <w:b/>
+              </w:rPr>
+            </w:pPr>
+            <w:r>
+              <w:rPr>
+                <w:b/>
+              </w:rPr>
+              <w:t>Description</w:t>
+            </w:r>
+          </w:p>
+        </w:tc>
+      </w:tr>
+      <w:tr>
+        <w:tc>
+          <w:tcPr>
+            <w:tcW w:w="4621" w:type="dxa"/>
+          </w:tcPr>
+          <w:p>
+            <w:r>
+              <w:t>PO Approval Type</w:t>
+            </w:r>
+          </w:p>
+        </w:tc>
+        <w:tc>
+          <w:tcPr>
+            <w:tcW w:w="4621" w:type="dxa"/>
+          </w:tcPr>
+          <w:p>
+            <w:r>
+              <w:t xml:space="preserve">The area of approval, this is the same as the PO type in the Purchase Order application. </w:t>
+            </w:r>
+          </w:p>
+        </w:tc>
+      </w:tr>
+      <w:tr>
+        <w:tc>
+          <w:tcPr>
+            <w:tcW w:w="4621" w:type="dxa"/>
+          </w:tcPr>
+          <w:p>
+            <w:r>
+              <w:t>PO Approval Limit</w:t>
+            </w:r>
+          </w:p>
+        </w:tc>
+        <w:tc>
+          <w:tcPr>
+            <w:tcW w:w="4621" w:type="dxa"/>
+          </w:tcPr>
+          <w:p>
+            <w:r>
+              <w:t>The maximum PO total cost amount the users in this group</w:t>
+            </w:r>
+            <w:r>
+              <w:t xml:space="preserve"> </w:t>
+            </w:r>
+            <w:r>
+              <w:t>can approve.</w:t>
+            </w:r>
+          </w:p>
+        </w:tc>
+      </w:tr>
+      <w:tr>
+        <w:tc>
+          <w:tcPr>
+            <w:tcW w:w="4621" w:type="dxa"/>
+          </w:tcPr>
+          <w:p>
+            <w:r>
+              <w:t>Available Out of hours?</w:t>
+            </w:r>
+          </w:p>
+        </w:tc>
+        <w:tc>
+          <w:tcPr>
+            <w:tcW w:w="4621" w:type="dxa"/>
+          </w:tcPr>
+          <w:p>
+            <w:r>
+              <w:t>Is this group available out of hours?</w:t>
+            </w:r>
+          </w:p>
+        </w:tc>
+      </w:tr>
+    </w:tbl>
+    <w:p>
+      <w:pPr>
+        <w:pStyle w:val="ListParagraph"/>
+        <w:numPr>
+          <w:ilvl w:val="0"/>
+          <w:numId w:val="11"/>
+        </w:numPr>
+      </w:pPr>
+      <w:r>
+        <w:t>Save the record.</w:t>
+      </w:r>
     </w:p>
     <w:p>
       <w:pPr>
@@ -22133,7 +21882,7 @@
 </file>
 
 <file path=word/endnotes.xml><?xml version="1.0" encoding="utf-8"?>
-<w:endnotes xmlns:wpc="http://schemas.microsoft.com/office/word/2010/wordprocessingCanvas" xmlns:mc="http://schemas.openxmlformats.org/markup-compatibility/2006" xmlns:o="urn:schemas-microsoft-com:office:office" xmlns:r="http://schemas.openxmlformats.org/officeDocument/2006/relationships" xmlns:m="http://schemas.openxmlformats.org/officeDocument/2006/math" xmlns:v="urn:schemas-microsoft-com:vml" xmlns:wp14="http://schemas.microsoft.com/office/word/2010/wordprocessingDrawing" xmlns:wp="http://schemas.openxmlformats.org/drawingml/2006/wordprocessingDrawing" xmlns:w10="urn:schemas-microsoft-com:office:word" xmlns:w="http://schemas.openxmlformats.org/wordprocessingml/2006/main" xmlns:w14="http://schemas.microsoft.com/office/word/2010/wordml" xmlns:wpg="http://schemas.microsoft.com/office/word/2010/wordprocessingGroup" xmlns:wpi="http://schemas.microsoft.com/office/word/2010/wordprocessingInk" xmlns:wne="http://schemas.microsoft.com/office/word/2006/wordml" xmlns:wps="http://schemas.microsoft.com/office/word/2010/wordprocessingShape" mc:Ignorable="w14 wp14">
+<w:endnotes xmlns:ve="http://schemas.openxmlformats.org/markup-compatibility/2006" xmlns:o="urn:schemas-microsoft-com:office:office" xmlns:r="http://schemas.openxmlformats.org/officeDocument/2006/relationships" xmlns:m="http://schemas.openxmlformats.org/officeDocument/2006/math" xmlns:v="urn:schemas-microsoft-com:vml" xmlns:wp="http://schemas.openxmlformats.org/drawingml/2006/wordprocessingDrawing" xmlns:w10="urn:schemas-microsoft-com:office:word" xmlns:w="http://schemas.openxmlformats.org/wordprocessingml/2006/main" xmlns:wne="http://schemas.microsoft.com/office/word/2006/wordml">
   <w:endnote w:type="separator" w:id="-1">
     <w:p>
       <w:pPr>
@@ -22158,7 +21907,7 @@
 </file>
 
 <file path=word/footer1.xml><?xml version="1.0" encoding="utf-8"?>
-<w:ftr xmlns:wpc="http://schemas.microsoft.com/office/word/2010/wordprocessingCanvas" xmlns:mc="http://schemas.openxmlformats.org/markup-compatibility/2006" xmlns:o="urn:schemas-microsoft-com:office:office" xmlns:r="http://schemas.openxmlformats.org/officeDocument/2006/relationships" xmlns:m="http://schemas.openxmlformats.org/officeDocument/2006/math" xmlns:v="urn:schemas-microsoft-com:vml" xmlns:wp14="http://schemas.microsoft.com/office/word/2010/wordprocessingDrawing" xmlns:wp="http://schemas.openxmlformats.org/drawingml/2006/wordprocessingDrawing" xmlns:w10="urn:schemas-microsoft-com:office:word" xmlns:w="http://schemas.openxmlformats.org/wordprocessingml/2006/main" xmlns:w14="http://schemas.microsoft.com/office/word/2010/wordml" xmlns:wpg="http://schemas.microsoft.com/office/word/2010/wordprocessingGroup" xmlns:wpi="http://schemas.microsoft.com/office/word/2010/wordprocessingInk" xmlns:wne="http://schemas.microsoft.com/office/word/2006/wordml" xmlns:wps="http://schemas.microsoft.com/office/word/2010/wordprocessingShape" mc:Ignorable="w14 wp14">
+<w:ftr xmlns:ve="http://schemas.openxmlformats.org/markup-compatibility/2006" xmlns:o="urn:schemas-microsoft-com:office:office" xmlns:r="http://schemas.openxmlformats.org/officeDocument/2006/relationships" xmlns:m="http://schemas.openxmlformats.org/officeDocument/2006/math" xmlns:v="urn:schemas-microsoft-com:vml" xmlns:wp="http://schemas.openxmlformats.org/drawingml/2006/wordprocessingDrawing" xmlns:w10="urn:schemas-microsoft-com:office:word" xmlns:w="http://schemas.openxmlformats.org/wordprocessingml/2006/main" xmlns:wne="http://schemas.microsoft.com/office/word/2006/wordml">
   <w:sdt>
     <w:sdtPr>
       <w:id w:val="-607429191"/>
@@ -22239,7 +21988,7 @@
 </file>
 
 <file path=word/footnotes.xml><?xml version="1.0" encoding="utf-8"?>
-<w:footnotes xmlns:wpc="http://schemas.microsoft.com/office/word/2010/wordprocessingCanvas" xmlns:mc="http://schemas.openxmlformats.org/markup-compatibility/2006" xmlns:o="urn:schemas-microsoft-com:office:office" xmlns:r="http://schemas.openxmlformats.org/officeDocument/2006/relationships" xmlns:m="http://schemas.openxmlformats.org/officeDocument/2006/math" xmlns:v="urn:schemas-microsoft-com:vml" xmlns:wp14="http://schemas.microsoft.com/office/word/2010/wordprocessingDrawing" xmlns:wp="http://schemas.openxmlformats.org/drawingml/2006/wordprocessingDrawing" xmlns:w10="urn:schemas-microsoft-com:office:word" xmlns:w="http://schemas.openxmlformats.org/wordprocessingml/2006/main" xmlns:w14="http://schemas.microsoft.com/office/word/2010/wordml" xmlns:wpg="http://schemas.microsoft.com/office/word/2010/wordprocessingGroup" xmlns:wpi="http://schemas.microsoft.com/office/word/2010/wordprocessingInk" xmlns:wne="http://schemas.microsoft.com/office/word/2006/wordml" xmlns:wps="http://schemas.microsoft.com/office/word/2010/wordprocessingShape" mc:Ignorable="w14 wp14">
+<w:footnotes xmlns:ve="http://schemas.openxmlformats.org/markup-compatibility/2006" xmlns:o="urn:schemas-microsoft-com:office:office" xmlns:r="http://schemas.openxmlformats.org/officeDocument/2006/relationships" xmlns:m="http://schemas.openxmlformats.org/officeDocument/2006/math" xmlns:v="urn:schemas-microsoft-com:vml" xmlns:wp="http://schemas.openxmlformats.org/drawingml/2006/wordprocessingDrawing" xmlns:w10="urn:schemas-microsoft-com:office:word" xmlns:w="http://schemas.openxmlformats.org/wordprocessingml/2006/main" xmlns:wne="http://schemas.microsoft.com/office/word/2006/wordml">
   <w:footnote w:type="separator" w:id="-1">
     <w:p>
       <w:pPr>
@@ -22264,7 +22013,7 @@
 </file>
 
 <file path=word/header1.xml><?xml version="1.0" encoding="utf-8"?>
-<w:hdr xmlns:wpc="http://schemas.microsoft.com/office/word/2010/wordprocessingCanvas" xmlns:mc="http://schemas.openxmlformats.org/markup-compatibility/2006" xmlns:o="urn:schemas-microsoft-com:office:office" xmlns:r="http://schemas.openxmlformats.org/officeDocument/2006/relationships" xmlns:m="http://schemas.openxmlformats.org/officeDocument/2006/math" xmlns:v="urn:schemas-microsoft-com:vml" xmlns:wp14="http://schemas.microsoft.com/office/word/2010/wordprocessingDrawing" xmlns:wp="http://schemas.openxmlformats.org/drawingml/2006/wordprocessingDrawing" xmlns:w10="urn:schemas-microsoft-com:office:word" xmlns:w="http://schemas.openxmlformats.org/wordprocessingml/2006/main" xmlns:w14="http://schemas.microsoft.com/office/word/2010/wordml" xmlns:wpg="http://schemas.microsoft.com/office/word/2010/wordprocessingGroup" xmlns:wpi="http://schemas.microsoft.com/office/word/2010/wordprocessingInk" xmlns:wne="http://schemas.microsoft.com/office/word/2006/wordml" xmlns:wps="http://schemas.microsoft.com/office/word/2010/wordprocessingShape" mc:Ignorable="w14 wp14">
+<w:hdr xmlns:ve="http://schemas.openxmlformats.org/markup-compatibility/2006" xmlns:o="urn:schemas-microsoft-com:office:office" xmlns:r="http://schemas.openxmlformats.org/officeDocument/2006/relationships" xmlns:m="http://schemas.openxmlformats.org/officeDocument/2006/math" xmlns:v="urn:schemas-microsoft-com:vml" xmlns:wp="http://schemas.openxmlformats.org/drawingml/2006/wordprocessingDrawing" xmlns:w10="urn:schemas-microsoft-com:office:word" xmlns:w="http://schemas.openxmlformats.org/wordprocessingml/2006/main" xmlns:wne="http://schemas.microsoft.com/office/word/2006/wordml">
   <w:p>
     <w:pPr>
       <w:pStyle w:val="Header"/>
@@ -22276,7 +22025,7 @@
         <w:lang w:eastAsia="en-GB"/>
       </w:rPr>
       <w:drawing>
-        <wp:inline distT="0" distB="0" distL="0" distR="0" wp14:anchorId="07F930BB" wp14:editId="7DCF2582">
+        <wp:inline distT="0" distB="0" distL="0" distR="0">
           <wp:extent cx="1371600" cy="609600"/>
           <wp:effectExtent l="19050" t="0" r="0" b="0"/>
           <wp:docPr id="3" name="Picture 3"/>
@@ -22325,11 +22074,97 @@
 </file>
 
 <file path=word/numbering.xml><?xml version="1.0" encoding="utf-8"?>
-<w:numbering xmlns:wpc="http://schemas.microsoft.com/office/word/2010/wordprocessingCanvas" xmlns:mc="http://schemas.openxmlformats.org/markup-compatibility/2006" xmlns:o="urn:schemas-microsoft-com:office:office" xmlns:r="http://schemas.openxmlformats.org/officeDocument/2006/relationships" xmlns:m="http://schemas.openxmlformats.org/officeDocument/2006/math" xmlns:v="urn:schemas-microsoft-com:vml" xmlns:wp14="http://schemas.microsoft.com/office/word/2010/wordprocessingDrawing" xmlns:wp="http://schemas.openxmlformats.org/drawingml/2006/wordprocessingDrawing" xmlns:w10="urn:schemas-microsoft-com:office:word" xmlns:w="http://schemas.openxmlformats.org/wordprocessingml/2006/main" xmlns:w14="http://schemas.microsoft.com/office/word/2010/wordml" xmlns:wpg="http://schemas.microsoft.com/office/word/2010/wordprocessingGroup" xmlns:wpi="http://schemas.microsoft.com/office/word/2010/wordprocessingInk" xmlns:wne="http://schemas.microsoft.com/office/word/2006/wordml" xmlns:wps="http://schemas.microsoft.com/office/word/2010/wordprocessingShape" mc:Ignorable="w14 wp14">
+<w:numbering xmlns:ve="http://schemas.openxmlformats.org/markup-compatibility/2006" xmlns:o="urn:schemas-microsoft-com:office:office" xmlns:r="http://schemas.openxmlformats.org/officeDocument/2006/relationships" xmlns:m="http://schemas.openxmlformats.org/officeDocument/2006/math" xmlns:v="urn:schemas-microsoft-com:vml" xmlns:wp="http://schemas.openxmlformats.org/drawingml/2006/wordprocessingDrawing" xmlns:w10="urn:schemas-microsoft-com:office:word" xmlns:w="http://schemas.openxmlformats.org/wordprocessingml/2006/main" xmlns:wne="http://schemas.microsoft.com/office/word/2006/wordml">
   <w:abstractNum w:abstractNumId="0">
+    <w:nsid w:val="0F4C0821"/>
+    <w:multiLevelType w:val="hybridMultilevel"/>
+    <w:tmpl w:val="F542A606"/>
+    <w:lvl w:ilvl="0" w:tplc="0809000F">
+      <w:start w:val="1"/>
+      <w:numFmt w:val="decimal"/>
+      <w:lvlText w:val="%1."/>
+      <w:lvlJc w:val="left"/>
+      <w:pPr>
+        <w:ind w:left="1080" w:hanging="360"/>
+      </w:pPr>
+    </w:lvl>
+    <w:lvl w:ilvl="1" w:tplc="08090019" w:tentative="1">
+      <w:start w:val="1"/>
+      <w:numFmt w:val="lowerLetter"/>
+      <w:lvlText w:val="%2."/>
+      <w:lvlJc w:val="left"/>
+      <w:pPr>
+        <w:ind w:left="1800" w:hanging="360"/>
+      </w:pPr>
+    </w:lvl>
+    <w:lvl w:ilvl="2" w:tplc="0809001B" w:tentative="1">
+      <w:start w:val="1"/>
+      <w:numFmt w:val="lowerRoman"/>
+      <w:lvlText w:val="%3."/>
+      <w:lvlJc w:val="right"/>
+      <w:pPr>
+        <w:ind w:left="2520" w:hanging="180"/>
+      </w:pPr>
+    </w:lvl>
+    <w:lvl w:ilvl="3" w:tplc="0809000F" w:tentative="1">
+      <w:start w:val="1"/>
+      <w:numFmt w:val="decimal"/>
+      <w:lvlText w:val="%4."/>
+      <w:lvlJc w:val="left"/>
+      <w:pPr>
+        <w:ind w:left="3240" w:hanging="360"/>
+      </w:pPr>
+    </w:lvl>
+    <w:lvl w:ilvl="4" w:tplc="08090019" w:tentative="1">
+      <w:start w:val="1"/>
+      <w:numFmt w:val="lowerLetter"/>
+      <w:lvlText w:val="%5."/>
+      <w:lvlJc w:val="left"/>
+      <w:pPr>
+        <w:ind w:left="3960" w:hanging="360"/>
+      </w:pPr>
+    </w:lvl>
+    <w:lvl w:ilvl="5" w:tplc="0809001B" w:tentative="1">
+      <w:start w:val="1"/>
+      <w:numFmt w:val="lowerRoman"/>
+      <w:lvlText w:val="%6."/>
+      <w:lvlJc w:val="right"/>
+      <w:pPr>
+        <w:ind w:left="4680" w:hanging="180"/>
+      </w:pPr>
+    </w:lvl>
+    <w:lvl w:ilvl="6" w:tplc="0809000F" w:tentative="1">
+      <w:start w:val="1"/>
+      <w:numFmt w:val="decimal"/>
+      <w:lvlText w:val="%7."/>
+      <w:lvlJc w:val="left"/>
+      <w:pPr>
+        <w:ind w:left="5400" w:hanging="360"/>
+      </w:pPr>
+    </w:lvl>
+    <w:lvl w:ilvl="7" w:tplc="08090019" w:tentative="1">
+      <w:start w:val="1"/>
+      <w:numFmt w:val="lowerLetter"/>
+      <w:lvlText w:val="%8."/>
+      <w:lvlJc w:val="left"/>
+      <w:pPr>
+        <w:ind w:left="6120" w:hanging="360"/>
+      </w:pPr>
+    </w:lvl>
+    <w:lvl w:ilvl="8" w:tplc="0809001B" w:tentative="1">
+      <w:start w:val="1"/>
+      <w:numFmt w:val="lowerRoman"/>
+      <w:lvlText w:val="%9."/>
+      <w:lvlJc w:val="right"/>
+      <w:pPr>
+        <w:ind w:left="6840" w:hanging="180"/>
+      </w:pPr>
+    </w:lvl>
+  </w:abstractNum>
+  <w:abstractNum w:abstractNumId="1">
     <w:nsid w:val="100373ED"/>
     <w:multiLevelType w:val="hybridMultilevel"/>
-    <w:tmpl w:val="D396CC9E"/>
+    <w:tmpl w:val="1174CAF0"/>
     <w:lvl w:ilvl="0" w:tplc="0809000F">
       <w:start w:val="1"/>
       <w:numFmt w:val="decimal"/>
@@ -22412,7 +22247,7 @@
       </w:pPr>
     </w:lvl>
   </w:abstractNum>
-  <w:abstractNum w:abstractNumId="1">
+  <w:abstractNum w:abstractNumId="2">
     <w:nsid w:val="212B2A7F"/>
     <w:multiLevelType w:val="hybridMultilevel"/>
     <w:tmpl w:val="090C70D6"/>
@@ -22498,7 +22333,7 @@
       </w:pPr>
     </w:lvl>
   </w:abstractNum>
-  <w:abstractNum w:abstractNumId="2">
+  <w:abstractNum w:abstractNumId="3">
     <w:nsid w:val="2ED01D5D"/>
     <w:multiLevelType w:val="hybridMultilevel"/>
     <w:tmpl w:val="5888B2B0"/>
@@ -22584,7 +22419,182 @@
       </w:pPr>
     </w:lvl>
   </w:abstractNum>
-  <w:abstractNum w:abstractNumId="3">
+  <w:abstractNum w:abstractNumId="4">
+    <w:nsid w:val="380715C7"/>
+    <w:multiLevelType w:val="hybridMultilevel"/>
+    <w:tmpl w:val="33824F1E"/>
+    <w:lvl w:ilvl="0" w:tplc="0809000F">
+      <w:start w:val="1"/>
+      <w:numFmt w:val="decimal"/>
+      <w:lvlText w:val="%1."/>
+      <w:lvlJc w:val="left"/>
+      <w:pPr>
+        <w:ind w:left="720" w:hanging="360"/>
+      </w:pPr>
+    </w:lvl>
+    <w:lvl w:ilvl="1" w:tplc="08090019" w:tentative="1">
+      <w:start w:val="1"/>
+      <w:numFmt w:val="lowerLetter"/>
+      <w:lvlText w:val="%2."/>
+      <w:lvlJc w:val="left"/>
+      <w:pPr>
+        <w:ind w:left="1440" w:hanging="360"/>
+      </w:pPr>
+    </w:lvl>
+    <w:lvl w:ilvl="2" w:tplc="0809001B" w:tentative="1">
+      <w:start w:val="1"/>
+      <w:numFmt w:val="lowerRoman"/>
+      <w:lvlText w:val="%3."/>
+      <w:lvlJc w:val="right"/>
+      <w:pPr>
+        <w:ind w:left="2160" w:hanging="180"/>
+      </w:pPr>
+    </w:lvl>
+    <w:lvl w:ilvl="3" w:tplc="0809000F" w:tentative="1">
+      <w:start w:val="1"/>
+      <w:numFmt w:val="decimal"/>
+      <w:lvlText w:val="%4."/>
+      <w:lvlJc w:val="left"/>
+      <w:pPr>
+        <w:ind w:left="2880" w:hanging="360"/>
+      </w:pPr>
+    </w:lvl>
+    <w:lvl w:ilvl="4" w:tplc="08090019" w:tentative="1">
+      <w:start w:val="1"/>
+      <w:numFmt w:val="lowerLetter"/>
+      <w:lvlText w:val="%5."/>
+      <w:lvlJc w:val="left"/>
+      <w:pPr>
+        <w:ind w:left="3600" w:hanging="360"/>
+      </w:pPr>
+    </w:lvl>
+    <w:lvl w:ilvl="5" w:tplc="0809001B" w:tentative="1">
+      <w:start w:val="1"/>
+      <w:numFmt w:val="lowerRoman"/>
+      <w:lvlText w:val="%6."/>
+      <w:lvlJc w:val="right"/>
+      <w:pPr>
+        <w:ind w:left="4320" w:hanging="180"/>
+      </w:pPr>
+    </w:lvl>
+    <w:lvl w:ilvl="6" w:tplc="0809000F" w:tentative="1">
+      <w:start w:val="1"/>
+      <w:numFmt w:val="decimal"/>
+      <w:lvlText w:val="%7."/>
+      <w:lvlJc w:val="left"/>
+      <w:pPr>
+        <w:ind w:left="5040" w:hanging="360"/>
+      </w:pPr>
+    </w:lvl>
+    <w:lvl w:ilvl="7" w:tplc="08090019" w:tentative="1">
+      <w:start w:val="1"/>
+      <w:numFmt w:val="lowerLetter"/>
+      <w:lvlText w:val="%8."/>
+      <w:lvlJc w:val="left"/>
+      <w:pPr>
+        <w:ind w:left="5760" w:hanging="360"/>
+      </w:pPr>
+    </w:lvl>
+    <w:lvl w:ilvl="8" w:tplc="0809001B" w:tentative="1">
+      <w:start w:val="1"/>
+      <w:numFmt w:val="lowerRoman"/>
+      <w:lvlText w:val="%9."/>
+      <w:lvlJc w:val="right"/>
+      <w:pPr>
+        <w:ind w:left="6480" w:hanging="180"/>
+      </w:pPr>
+    </w:lvl>
+  </w:abstractNum>
+  <w:abstractNum w:abstractNumId="5">
+    <w:nsid w:val="40571E35"/>
+    <w:multiLevelType w:val="hybridMultilevel"/>
+    <w:tmpl w:val="612AF560"/>
+    <w:lvl w:ilvl="0" w:tplc="0809000F">
+      <w:start w:val="1"/>
+      <w:numFmt w:val="decimal"/>
+      <w:lvlText w:val="%1."/>
+      <w:lvlJc w:val="left"/>
+      <w:pPr>
+        <w:ind w:left="720" w:hanging="360"/>
+      </w:pPr>
+      <w:rPr>
+        <w:rFonts w:hint="default"/>
+      </w:rPr>
+    </w:lvl>
+    <w:lvl w:ilvl="1" w:tplc="08090019" w:tentative="1">
+      <w:start w:val="1"/>
+      <w:numFmt w:val="lowerLetter"/>
+      <w:lvlText w:val="%2."/>
+      <w:lvlJc w:val="left"/>
+      <w:pPr>
+        <w:ind w:left="1440" w:hanging="360"/>
+      </w:pPr>
+    </w:lvl>
+    <w:lvl w:ilvl="2" w:tplc="0809001B" w:tentative="1">
+      <w:start w:val="1"/>
+      <w:numFmt w:val="lowerRoman"/>
+      <w:lvlText w:val="%3."/>
+      <w:lvlJc w:val="right"/>
+      <w:pPr>
+        <w:ind w:left="2160" w:hanging="180"/>
+      </w:pPr>
+    </w:lvl>
+    <w:lvl w:ilvl="3" w:tplc="0809000F" w:tentative="1">
+      <w:start w:val="1"/>
+      <w:numFmt w:val="decimal"/>
+      <w:lvlText w:val="%4."/>
+      <w:lvlJc w:val="left"/>
+      <w:pPr>
+        <w:ind w:left="2880" w:hanging="360"/>
+      </w:pPr>
+    </w:lvl>
+    <w:lvl w:ilvl="4" w:tplc="08090019" w:tentative="1">
+      <w:start w:val="1"/>
+      <w:numFmt w:val="lowerLetter"/>
+      <w:lvlText w:val="%5."/>
+      <w:lvlJc w:val="left"/>
+      <w:pPr>
+        <w:ind w:left="3600" w:hanging="360"/>
+      </w:pPr>
+    </w:lvl>
+    <w:lvl w:ilvl="5" w:tplc="0809001B" w:tentative="1">
+      <w:start w:val="1"/>
+      <w:numFmt w:val="lowerRoman"/>
+      <w:lvlText w:val="%6."/>
+      <w:lvlJc w:val="right"/>
+      <w:pPr>
+        <w:ind w:left="4320" w:hanging="180"/>
+      </w:pPr>
+    </w:lvl>
+    <w:lvl w:ilvl="6" w:tplc="0809000F" w:tentative="1">
+      <w:start w:val="1"/>
+      <w:numFmt w:val="decimal"/>
+      <w:lvlText w:val="%7."/>
+      <w:lvlJc w:val="left"/>
+      <w:pPr>
+        <w:ind w:left="5040" w:hanging="360"/>
+      </w:pPr>
+    </w:lvl>
+    <w:lvl w:ilvl="7" w:tplc="08090019" w:tentative="1">
+      <w:start w:val="1"/>
+      <w:numFmt w:val="lowerLetter"/>
+      <w:lvlText w:val="%8."/>
+      <w:lvlJc w:val="left"/>
+      <w:pPr>
+        <w:ind w:left="5760" w:hanging="360"/>
+      </w:pPr>
+    </w:lvl>
+    <w:lvl w:ilvl="8" w:tplc="0809001B" w:tentative="1">
+      <w:start w:val="1"/>
+      <w:numFmt w:val="lowerRoman"/>
+      <w:lvlText w:val="%9."/>
+      <w:lvlJc w:val="right"/>
+      <w:pPr>
+        <w:ind w:left="6480" w:hanging="180"/>
+      </w:pPr>
+    </w:lvl>
+  </w:abstractNum>
+  <w:abstractNum w:abstractNumId="6">
     <w:nsid w:val="42B30964"/>
     <w:multiLevelType w:val="hybridMultilevel"/>
     <w:tmpl w:val="069CF7A8"/>
@@ -22670,7 +22680,93 @@
       </w:pPr>
     </w:lvl>
   </w:abstractNum>
-  <w:abstractNum w:abstractNumId="4">
+  <w:abstractNum w:abstractNumId="7">
+    <w:nsid w:val="51125324"/>
+    <w:multiLevelType w:val="hybridMultilevel"/>
+    <w:tmpl w:val="B00AEB5C"/>
+    <w:lvl w:ilvl="0" w:tplc="0809000F">
+      <w:start w:val="1"/>
+      <w:numFmt w:val="decimal"/>
+      <w:lvlText w:val="%1."/>
+      <w:lvlJc w:val="left"/>
+      <w:pPr>
+        <w:ind w:left="720" w:hanging="360"/>
+      </w:pPr>
+    </w:lvl>
+    <w:lvl w:ilvl="1" w:tplc="08090019" w:tentative="1">
+      <w:start w:val="1"/>
+      <w:numFmt w:val="lowerLetter"/>
+      <w:lvlText w:val="%2."/>
+      <w:lvlJc w:val="left"/>
+      <w:pPr>
+        <w:ind w:left="1440" w:hanging="360"/>
+      </w:pPr>
+    </w:lvl>
+    <w:lvl w:ilvl="2" w:tplc="0809001B" w:tentative="1">
+      <w:start w:val="1"/>
+      <w:numFmt w:val="lowerRoman"/>
+      <w:lvlText w:val="%3."/>
+      <w:lvlJc w:val="right"/>
+      <w:pPr>
+        <w:ind w:left="2160" w:hanging="180"/>
+      </w:pPr>
+    </w:lvl>
+    <w:lvl w:ilvl="3" w:tplc="0809000F" w:tentative="1">
+      <w:start w:val="1"/>
+      <w:numFmt w:val="decimal"/>
+      <w:lvlText w:val="%4."/>
+      <w:lvlJc w:val="left"/>
+      <w:pPr>
+        <w:ind w:left="2880" w:hanging="360"/>
+      </w:pPr>
+    </w:lvl>
+    <w:lvl w:ilvl="4" w:tplc="08090019" w:tentative="1">
+      <w:start w:val="1"/>
+      <w:numFmt w:val="lowerLetter"/>
+      <w:lvlText w:val="%5."/>
+      <w:lvlJc w:val="left"/>
+      <w:pPr>
+        <w:ind w:left="3600" w:hanging="360"/>
+      </w:pPr>
+    </w:lvl>
+    <w:lvl w:ilvl="5" w:tplc="0809001B" w:tentative="1">
+      <w:start w:val="1"/>
+      <w:numFmt w:val="lowerRoman"/>
+      <w:lvlText w:val="%6."/>
+      <w:lvlJc w:val="right"/>
+      <w:pPr>
+        <w:ind w:left="4320" w:hanging="180"/>
+      </w:pPr>
+    </w:lvl>
+    <w:lvl w:ilvl="6" w:tplc="0809000F" w:tentative="1">
+      <w:start w:val="1"/>
+      <w:numFmt w:val="decimal"/>
+      <w:lvlText w:val="%7."/>
+      <w:lvlJc w:val="left"/>
+      <w:pPr>
+        <w:ind w:left="5040" w:hanging="360"/>
+      </w:pPr>
+    </w:lvl>
+    <w:lvl w:ilvl="7" w:tplc="08090019" w:tentative="1">
+      <w:start w:val="1"/>
+      <w:numFmt w:val="lowerLetter"/>
+      <w:lvlText w:val="%8."/>
+      <w:lvlJc w:val="left"/>
+      <w:pPr>
+        <w:ind w:left="5760" w:hanging="360"/>
+      </w:pPr>
+    </w:lvl>
+    <w:lvl w:ilvl="8" w:tplc="0809001B" w:tentative="1">
+      <w:start w:val="1"/>
+      <w:numFmt w:val="lowerRoman"/>
+      <w:lvlText w:val="%9."/>
+      <w:lvlJc w:val="right"/>
+      <w:pPr>
+        <w:ind w:left="6480" w:hanging="180"/>
+      </w:pPr>
+    </w:lvl>
+  </w:abstractNum>
+  <w:abstractNum w:abstractNumId="8">
     <w:nsid w:val="57F645E6"/>
     <w:multiLevelType w:val="hybridMultilevel"/>
     <w:tmpl w:val="AF2A69A8"/>
@@ -22783,7 +22879,7 @@
       </w:rPr>
     </w:lvl>
   </w:abstractNum>
-  <w:abstractNum w:abstractNumId="5">
+  <w:abstractNum w:abstractNumId="9">
     <w:nsid w:val="5D6A73F2"/>
     <w:multiLevelType w:val="hybridMultilevel"/>
     <w:tmpl w:val="D5DACC0A"/>
@@ -22869,7 +22965,93 @@
       </w:pPr>
     </w:lvl>
   </w:abstractNum>
-  <w:abstractNum w:abstractNumId="6">
+  <w:abstractNum w:abstractNumId="10">
+    <w:nsid w:val="6A03562E"/>
+    <w:multiLevelType w:val="hybridMultilevel"/>
+    <w:tmpl w:val="D758CFA6"/>
+    <w:lvl w:ilvl="0" w:tplc="0809000F">
+      <w:start w:val="1"/>
+      <w:numFmt w:val="decimal"/>
+      <w:lvlText w:val="%1."/>
+      <w:lvlJc w:val="left"/>
+      <w:pPr>
+        <w:ind w:left="720" w:hanging="360"/>
+      </w:pPr>
+    </w:lvl>
+    <w:lvl w:ilvl="1" w:tplc="08090019" w:tentative="1">
+      <w:start w:val="1"/>
+      <w:numFmt w:val="lowerLetter"/>
+      <w:lvlText w:val="%2."/>
+      <w:lvlJc w:val="left"/>
+      <w:pPr>
+        <w:ind w:left="1440" w:hanging="360"/>
+      </w:pPr>
+    </w:lvl>
+    <w:lvl w:ilvl="2" w:tplc="0809001B" w:tentative="1">
+      <w:start w:val="1"/>
+      <w:numFmt w:val="lowerRoman"/>
+      <w:lvlText w:val="%3."/>
+      <w:lvlJc w:val="right"/>
+      <w:pPr>
+        <w:ind w:left="2160" w:hanging="180"/>
+      </w:pPr>
+    </w:lvl>
+    <w:lvl w:ilvl="3" w:tplc="0809000F" w:tentative="1">
+      <w:start w:val="1"/>
+      <w:numFmt w:val="decimal"/>
+      <w:lvlText w:val="%4."/>
+      <w:lvlJc w:val="left"/>
+      <w:pPr>
+        <w:ind w:left="2880" w:hanging="360"/>
+      </w:pPr>
+    </w:lvl>
+    <w:lvl w:ilvl="4" w:tplc="08090019" w:tentative="1">
+      <w:start w:val="1"/>
+      <w:numFmt w:val="lowerLetter"/>
+      <w:lvlText w:val="%5."/>
+      <w:lvlJc w:val="left"/>
+      <w:pPr>
+        <w:ind w:left="3600" w:hanging="360"/>
+      </w:pPr>
+    </w:lvl>
+    <w:lvl w:ilvl="5" w:tplc="0809001B" w:tentative="1">
+      <w:start w:val="1"/>
+      <w:numFmt w:val="lowerRoman"/>
+      <w:lvlText w:val="%6."/>
+      <w:lvlJc w:val="right"/>
+      <w:pPr>
+        <w:ind w:left="4320" w:hanging="180"/>
+      </w:pPr>
+    </w:lvl>
+    <w:lvl w:ilvl="6" w:tplc="0809000F" w:tentative="1">
+      <w:start w:val="1"/>
+      <w:numFmt w:val="decimal"/>
+      <w:lvlText w:val="%7."/>
+      <w:lvlJc w:val="left"/>
+      <w:pPr>
+        <w:ind w:left="5040" w:hanging="360"/>
+      </w:pPr>
+    </w:lvl>
+    <w:lvl w:ilvl="7" w:tplc="08090019" w:tentative="1">
+      <w:start w:val="1"/>
+      <w:numFmt w:val="lowerLetter"/>
+      <w:lvlText w:val="%8."/>
+      <w:lvlJc w:val="left"/>
+      <w:pPr>
+        <w:ind w:left="5760" w:hanging="360"/>
+      </w:pPr>
+    </w:lvl>
+    <w:lvl w:ilvl="8" w:tplc="0809001B" w:tentative="1">
+      <w:start w:val="1"/>
+      <w:numFmt w:val="lowerRoman"/>
+      <w:lvlText w:val="%9."/>
+      <w:lvlJc w:val="right"/>
+      <w:pPr>
+        <w:ind w:left="6480" w:hanging="180"/>
+      </w:pPr>
+    </w:lvl>
+  </w:abstractNum>
+  <w:abstractNum w:abstractNumId="11">
     <w:nsid w:val="7D5204A7"/>
     <w:multiLevelType w:val="hybridMultilevel"/>
     <w:tmpl w:val="5E823AE6"/>
@@ -22983,31 +23165,46 @@
     </w:lvl>
   </w:abstractNum>
   <w:num w:numId="1">
+    <w:abstractNumId w:val="8"/>
+  </w:num>
+  <w:num w:numId="2">
+    <w:abstractNumId w:val="11"/>
+  </w:num>
+  <w:num w:numId="3">
+    <w:abstractNumId w:val="9"/>
+  </w:num>
+  <w:num w:numId="4">
+    <w:abstractNumId w:val="3"/>
+  </w:num>
+  <w:num w:numId="5">
+    <w:abstractNumId w:val="6"/>
+  </w:num>
+  <w:num w:numId="6">
+    <w:abstractNumId w:val="2"/>
+  </w:num>
+  <w:num w:numId="7">
+    <w:abstractNumId w:val="1"/>
+  </w:num>
+  <w:num w:numId="8">
+    <w:abstractNumId w:val="10"/>
+  </w:num>
+  <w:num w:numId="9">
+    <w:abstractNumId w:val="0"/>
+  </w:num>
+  <w:num w:numId="10">
     <w:abstractNumId w:val="4"/>
   </w:num>
-  <w:num w:numId="2">
-    <w:abstractNumId w:val="6"/>
-  </w:num>
-  <w:num w:numId="3">
+  <w:num w:numId="11">
     <w:abstractNumId w:val="5"/>
   </w:num>
-  <w:num w:numId="4">
-    <w:abstractNumId w:val="2"/>
-  </w:num>
-  <w:num w:numId="5">
-    <w:abstractNumId w:val="3"/>
-  </w:num>
-  <w:num w:numId="6">
-    <w:abstractNumId w:val="1"/>
-  </w:num>
-  <w:num w:numId="7">
-    <w:abstractNumId w:val="0"/>
+  <w:num w:numId="12">
+    <w:abstractNumId w:val="7"/>
   </w:num>
 </w:numbering>
 </file>
 
 <file path=word/styles.xml><?xml version="1.0" encoding="utf-8"?>
-<w:styles xmlns:mc="http://schemas.openxmlformats.org/markup-compatibility/2006" xmlns:r="http://schemas.openxmlformats.org/officeDocument/2006/relationships" xmlns:w="http://schemas.openxmlformats.org/wordprocessingml/2006/main" xmlns:w14="http://schemas.microsoft.com/office/word/2010/wordml" mc:Ignorable="w14">
+<w:styles xmlns:r="http://schemas.openxmlformats.org/officeDocument/2006/relationships" xmlns:w="http://schemas.openxmlformats.org/wordprocessingml/2006/main">
   <w:docDefaults>
     <w:rPrDefault>
       <w:rPr>
@@ -23249,7 +23446,6 @@
   <w:style w:type="character" w:default="1" w:styleId="DefaultParagraphFont">
     <w:name w:val="Default Paragraph Font"/>
     <w:uiPriority w:val="1"/>
-    <w:semiHidden/>
     <w:unhideWhenUsed/>
   </w:style>
   <w:style w:type="table" w:default="1" w:styleId="TableNormal">
@@ -23257,6 +23453,7 @@
     <w:uiPriority w:val="99"/>
     <w:semiHidden/>
     <w:unhideWhenUsed/>
+    <w:qFormat/>
     <w:tblPr>
       <w:tblInd w:w="0" w:type="dxa"/>
       <w:tblCellMar>
@@ -23431,6 +23628,7 @@
       <w:spacing w:after="0" w:line="240" w:lineRule="auto"/>
     </w:pPr>
     <w:tblPr>
+      <w:tblInd w:w="0" w:type="dxa"/>
       <w:tblBorders>
         <w:top w:val="single" w:sz="4" w:space="0" w:color="000000" w:themeColor="text1"/>
         <w:left w:val="single" w:sz="4" w:space="0" w:color="000000" w:themeColor="text1"/>
@@ -23439,6 +23637,12 @@
         <w:insideH w:val="single" w:sz="4" w:space="0" w:color="000000" w:themeColor="text1"/>
         <w:insideV w:val="single" w:sz="4" w:space="0" w:color="000000" w:themeColor="text1"/>
       </w:tblBorders>
+      <w:tblCellMar>
+        <w:top w:w="0" w:type="dxa"/>
+        <w:left w:w="108" w:type="dxa"/>
+        <w:bottom w:w="0" w:type="dxa"/>
+        <w:right w:w="108" w:type="dxa"/>
+      </w:tblCellMar>
     </w:tblPr>
   </w:style>
   <w:style w:type="paragraph" w:styleId="TOCHeading">
@@ -24004,7 +24208,7 @@
 </file>
 
 <file path=customXml/itemProps1.xml><?xml version="1.0" encoding="utf-8"?>
-<ds:datastoreItem xmlns:ds="http://schemas.openxmlformats.org/officeDocument/2006/customXml" ds:itemID="{FF704FC1-B046-4051-B1A1-D3E9ECF78DA3}">
+<ds:datastoreItem xmlns:ds="http://schemas.openxmlformats.org/officeDocument/2006/customXml" ds:itemID="{E5CE117F-53DE-4972-933B-B45F2FE01F20}">
   <ds:schemaRefs>
     <ds:schemaRef ds:uri="http://schemas.openxmlformats.org/officeDocument/2006/bibliography"/>
   </ds:schemaRefs>

</xml_diff>

<commit_message>
Redesign Doc Update - Added Invoice Error
</commit_message>
<xml_diff>
--- a/Issues/Purchasing Rework/Deployment/AXO-64/Documentation/BBC Maximo 7.5 P2P Redesign.docx
+++ b/Issues/Purchasing Rework/Deployment/AXO-64/Documentation/BBC Maximo 7.5 P2P Redesign.docx
@@ -495,7 +495,7 @@
           <w:r>
             <w:fldChar w:fldCharType="separate"/>
           </w:r>
-          <w:hyperlink w:anchor="_Toc398882351" w:history="1">
+          <w:hyperlink w:anchor="_Toc399148472" w:history="1">
             <w:r>
               <w:rPr>
                 <w:rStyle w:val="Hyperlink"/>
@@ -522,7 +522,7 @@
                 <w:noProof/>
                 <w:webHidden/>
               </w:rPr>
-              <w:instrText xml:space="preserve"> PAGEREF _Toc398882351 \h </w:instrText>
+              <w:instrText xml:space="preserve"> PAGEREF _Toc399148472 \h </w:instrText>
             </w:r>
             <w:r>
               <w:rPr>
@@ -568,7 +568,7 @@
               <w:lang w:eastAsia="en-GB"/>
             </w:rPr>
           </w:pPr>
-          <w:hyperlink w:anchor="_Toc398882352" w:history="1">
+          <w:hyperlink w:anchor="_Toc399148473" w:history="1">
             <w:r>
               <w:rPr>
                 <w:rStyle w:val="Hyperlink"/>
@@ -595,7 +595,7 @@
                 <w:noProof/>
                 <w:webHidden/>
               </w:rPr>
-              <w:instrText xml:space="preserve"> PAGEREF _Toc398882352 \h </w:instrText>
+              <w:instrText xml:space="preserve"> PAGEREF _Toc399148473 \h </w:instrText>
             </w:r>
             <w:r>
               <w:rPr>
@@ -641,7 +641,7 @@
               <w:lang w:eastAsia="en-GB"/>
             </w:rPr>
           </w:pPr>
-          <w:hyperlink w:anchor="_Toc398882353" w:history="1">
+          <w:hyperlink w:anchor="_Toc399148474" w:history="1">
             <w:r>
               <w:rPr>
                 <w:rStyle w:val="Hyperlink"/>
@@ -668,7 +668,7 @@
                 <w:noProof/>
                 <w:webHidden/>
               </w:rPr>
-              <w:instrText xml:space="preserve"> PAGEREF _Toc398882353 \h </w:instrText>
+              <w:instrText xml:space="preserve"> PAGEREF _Toc399148474 \h </w:instrText>
             </w:r>
             <w:r>
               <w:rPr>
@@ -714,7 +714,7 @@
               <w:lang w:eastAsia="en-GB"/>
             </w:rPr>
           </w:pPr>
-          <w:hyperlink w:anchor="_Toc398882354" w:history="1">
+          <w:hyperlink w:anchor="_Toc399148475" w:history="1">
             <w:r>
               <w:rPr>
                 <w:rStyle w:val="Hyperlink"/>
@@ -741,7 +741,7 @@
                 <w:noProof/>
                 <w:webHidden/>
               </w:rPr>
-              <w:instrText xml:space="preserve"> PAGEREF _Toc398882354 \h </w:instrText>
+              <w:instrText xml:space="preserve"> PAGEREF _Toc399148475 \h </w:instrText>
             </w:r>
             <w:r>
               <w:rPr>
@@ -761,7 +761,7 @@
                 <w:noProof/>
                 <w:webHidden/>
               </w:rPr>
-              <w:t>7</w:t>
+              <w:t>8</w:t>
             </w:r>
             <w:r>
               <w:rPr>
@@ -787,7 +787,7 @@
               <w:lang w:eastAsia="en-GB"/>
             </w:rPr>
           </w:pPr>
-          <w:hyperlink w:anchor="_Toc398882355" w:history="1">
+          <w:hyperlink w:anchor="_Toc399148476" w:history="1">
             <w:r>
               <w:rPr>
                 <w:rStyle w:val="Hyperlink"/>
@@ -814,7 +814,7 @@
                 <w:noProof/>
                 <w:webHidden/>
               </w:rPr>
-              <w:instrText xml:space="preserve"> PAGEREF _Toc398882355 \h </w:instrText>
+              <w:instrText xml:space="preserve"> PAGEREF _Toc399148476 \h </w:instrText>
             </w:r>
             <w:r>
               <w:rPr>
@@ -834,7 +834,7 @@
                 <w:noProof/>
                 <w:webHidden/>
               </w:rPr>
-              <w:t>10</w:t>
+              <w:t>11</w:t>
             </w:r>
             <w:r>
               <w:rPr>
@@ -860,7 +860,7 @@
               <w:lang w:eastAsia="en-GB"/>
             </w:rPr>
           </w:pPr>
-          <w:hyperlink w:anchor="_Toc398882356" w:history="1">
+          <w:hyperlink w:anchor="_Toc399148477" w:history="1">
             <w:r>
               <w:rPr>
                 <w:rStyle w:val="Hyperlink"/>
@@ -887,7 +887,7 @@
                 <w:noProof/>
                 <w:webHidden/>
               </w:rPr>
-              <w:instrText xml:space="preserve"> PAGEREF _Toc398882356 \h </w:instrText>
+              <w:instrText xml:space="preserve"> PAGEREF _Toc399148477 \h </w:instrText>
             </w:r>
             <w:r>
               <w:rPr>
@@ -907,7 +907,372 @@
                 <w:noProof/>
                 <w:webHidden/>
               </w:rPr>
-              <w:t>13</w:t>
+              <w:t>14</w:t>
+            </w:r>
+            <w:r>
+              <w:rPr>
+                <w:noProof/>
+                <w:webHidden/>
+              </w:rPr>
+              <w:fldChar w:fldCharType="end"/>
+            </w:r>
+          </w:hyperlink>
+        </w:p>
+        <w:p>
+          <w:pPr>
+            <w:pStyle w:val="TOC1"/>
+            <w:tabs>
+              <w:tab w:val="right" w:leader="dot" w:pos="9016"/>
+            </w:tabs>
+            <w:rPr>
+              <w:rFonts w:asciiTheme="minorHAnsi" w:eastAsiaTheme="minorEastAsia" w:hAnsiTheme="minorHAnsi"/>
+              <w:noProof/>
+              <w:color w:val="auto"/>
+              <w:sz w:val="22"/>
+              <w:szCs w:val="22"/>
+              <w:lang w:eastAsia="en-GB"/>
+            </w:rPr>
+          </w:pPr>
+          <w:hyperlink w:anchor="_Toc399148478" w:history="1">
+            <w:r>
+              <w:rPr>
+                <w:rStyle w:val="Hyperlink"/>
+                <w:noProof/>
+              </w:rPr>
+              <w:t>Purchase Order User Guide</w:t>
+            </w:r>
+            <w:r>
+              <w:rPr>
+                <w:noProof/>
+                <w:webHidden/>
+              </w:rPr>
+              <w:tab/>
+            </w:r>
+            <w:r>
+              <w:rPr>
+                <w:noProof/>
+                <w:webHidden/>
+              </w:rPr>
+              <w:fldChar w:fldCharType="begin"/>
+            </w:r>
+            <w:r>
+              <w:rPr>
+                <w:noProof/>
+                <w:webHidden/>
+              </w:rPr>
+              <w:instrText xml:space="preserve"> PAGEREF _Toc399148478 \h </w:instrText>
+            </w:r>
+            <w:r>
+              <w:rPr>
+                <w:noProof/>
+                <w:webHidden/>
+              </w:rPr>
+            </w:r>
+            <w:r>
+              <w:rPr>
+                <w:noProof/>
+                <w:webHidden/>
+              </w:rPr>
+              <w:fldChar w:fldCharType="separate"/>
+            </w:r>
+            <w:r>
+              <w:rPr>
+                <w:noProof/>
+                <w:webHidden/>
+              </w:rPr>
+              <w:t>17</w:t>
+            </w:r>
+            <w:r>
+              <w:rPr>
+                <w:noProof/>
+                <w:webHidden/>
+              </w:rPr>
+              <w:fldChar w:fldCharType="end"/>
+            </w:r>
+          </w:hyperlink>
+        </w:p>
+        <w:p>
+          <w:pPr>
+            <w:pStyle w:val="TOC2"/>
+            <w:tabs>
+              <w:tab w:val="right" w:leader="dot" w:pos="9016"/>
+            </w:tabs>
+            <w:rPr>
+              <w:rFonts w:asciiTheme="minorHAnsi" w:eastAsiaTheme="minorEastAsia" w:hAnsiTheme="minorHAnsi"/>
+              <w:noProof/>
+              <w:color w:val="auto"/>
+              <w:sz w:val="22"/>
+              <w:szCs w:val="22"/>
+              <w:lang w:eastAsia="en-GB"/>
+            </w:rPr>
+          </w:pPr>
+          <w:hyperlink w:anchor="_Toc399148479" w:history="1">
+            <w:r>
+              <w:rPr>
+                <w:rStyle w:val="Hyperlink"/>
+                <w:noProof/>
+              </w:rPr>
+              <w:t>Raising a Purchase Order</w:t>
+            </w:r>
+            <w:r>
+              <w:rPr>
+                <w:noProof/>
+                <w:webHidden/>
+              </w:rPr>
+              <w:tab/>
+            </w:r>
+            <w:r>
+              <w:rPr>
+                <w:noProof/>
+                <w:webHidden/>
+              </w:rPr>
+              <w:fldChar w:fldCharType="begin"/>
+            </w:r>
+            <w:r>
+              <w:rPr>
+                <w:noProof/>
+                <w:webHidden/>
+              </w:rPr>
+              <w:instrText xml:space="preserve"> PAGEREF _Toc399148479 \h </w:instrText>
+            </w:r>
+            <w:r>
+              <w:rPr>
+                <w:noProof/>
+                <w:webHidden/>
+              </w:rPr>
+            </w:r>
+            <w:r>
+              <w:rPr>
+                <w:noProof/>
+                <w:webHidden/>
+              </w:rPr>
+              <w:fldChar w:fldCharType="separate"/>
+            </w:r>
+            <w:r>
+              <w:rPr>
+                <w:noProof/>
+                <w:webHidden/>
+              </w:rPr>
+              <w:t>17</w:t>
+            </w:r>
+            <w:r>
+              <w:rPr>
+                <w:noProof/>
+                <w:webHidden/>
+              </w:rPr>
+              <w:fldChar w:fldCharType="end"/>
+            </w:r>
+          </w:hyperlink>
+        </w:p>
+        <w:p>
+          <w:pPr>
+            <w:pStyle w:val="TOC2"/>
+            <w:tabs>
+              <w:tab w:val="right" w:leader="dot" w:pos="9016"/>
+            </w:tabs>
+            <w:rPr>
+              <w:rFonts w:asciiTheme="minorHAnsi" w:eastAsiaTheme="minorEastAsia" w:hAnsiTheme="minorHAnsi"/>
+              <w:noProof/>
+              <w:color w:val="auto"/>
+              <w:sz w:val="22"/>
+              <w:szCs w:val="22"/>
+              <w:lang w:eastAsia="en-GB"/>
+            </w:rPr>
+          </w:pPr>
+          <w:hyperlink w:anchor="_Toc399148480" w:history="1">
+            <w:r>
+              <w:rPr>
+                <w:rStyle w:val="Hyperlink"/>
+                <w:noProof/>
+              </w:rPr>
+              <w:t>Approving a Purchase Order</w:t>
+            </w:r>
+            <w:r>
+              <w:rPr>
+                <w:noProof/>
+                <w:webHidden/>
+              </w:rPr>
+              <w:tab/>
+            </w:r>
+            <w:r>
+              <w:rPr>
+                <w:noProof/>
+                <w:webHidden/>
+              </w:rPr>
+              <w:fldChar w:fldCharType="begin"/>
+            </w:r>
+            <w:r>
+              <w:rPr>
+                <w:noProof/>
+                <w:webHidden/>
+              </w:rPr>
+              <w:instrText xml:space="preserve"> PAGEREF _Toc399148480 \h </w:instrText>
+            </w:r>
+            <w:r>
+              <w:rPr>
+                <w:noProof/>
+                <w:webHidden/>
+              </w:rPr>
+            </w:r>
+            <w:r>
+              <w:rPr>
+                <w:noProof/>
+                <w:webHidden/>
+              </w:rPr>
+              <w:fldChar w:fldCharType="separate"/>
+            </w:r>
+            <w:r>
+              <w:rPr>
+                <w:noProof/>
+                <w:webHidden/>
+              </w:rPr>
+              <w:t>19</w:t>
+            </w:r>
+            <w:r>
+              <w:rPr>
+                <w:noProof/>
+                <w:webHidden/>
+              </w:rPr>
+              <w:fldChar w:fldCharType="end"/>
+            </w:r>
+          </w:hyperlink>
+        </w:p>
+        <w:p>
+          <w:pPr>
+            <w:pStyle w:val="TOC2"/>
+            <w:tabs>
+              <w:tab w:val="right" w:leader="dot" w:pos="9016"/>
+            </w:tabs>
+            <w:rPr>
+              <w:rFonts w:asciiTheme="minorHAnsi" w:eastAsiaTheme="minorEastAsia" w:hAnsiTheme="minorHAnsi"/>
+              <w:noProof/>
+              <w:color w:val="auto"/>
+              <w:sz w:val="22"/>
+              <w:szCs w:val="22"/>
+              <w:lang w:eastAsia="en-GB"/>
+            </w:rPr>
+          </w:pPr>
+          <w:hyperlink w:anchor="_Toc399148481" w:history="1">
+            <w:r>
+              <w:rPr>
+                <w:rStyle w:val="Hyperlink"/>
+                <w:noProof/>
+              </w:rPr>
+              <w:t>Editing/Revising a Purchase Order</w:t>
+            </w:r>
+            <w:r>
+              <w:rPr>
+                <w:noProof/>
+                <w:webHidden/>
+              </w:rPr>
+              <w:tab/>
+            </w:r>
+            <w:r>
+              <w:rPr>
+                <w:noProof/>
+                <w:webHidden/>
+              </w:rPr>
+              <w:fldChar w:fldCharType="begin"/>
+            </w:r>
+            <w:r>
+              <w:rPr>
+                <w:noProof/>
+                <w:webHidden/>
+              </w:rPr>
+              <w:instrText xml:space="preserve"> PAGEREF _Toc399148481 \h </w:instrText>
+            </w:r>
+            <w:r>
+              <w:rPr>
+                <w:noProof/>
+                <w:webHidden/>
+              </w:rPr>
+            </w:r>
+            <w:r>
+              <w:rPr>
+                <w:noProof/>
+                <w:webHidden/>
+              </w:rPr>
+              <w:fldChar w:fldCharType="separate"/>
+            </w:r>
+            <w:r>
+              <w:rPr>
+                <w:noProof/>
+                <w:webHidden/>
+              </w:rPr>
+              <w:t>20</w:t>
+            </w:r>
+            <w:r>
+              <w:rPr>
+                <w:noProof/>
+                <w:webHidden/>
+              </w:rPr>
+              <w:fldChar w:fldCharType="end"/>
+            </w:r>
+          </w:hyperlink>
+        </w:p>
+        <w:p>
+          <w:pPr>
+            <w:pStyle w:val="TOC2"/>
+            <w:tabs>
+              <w:tab w:val="right" w:leader="dot" w:pos="9016"/>
+            </w:tabs>
+            <w:rPr>
+              <w:rFonts w:asciiTheme="minorHAnsi" w:eastAsiaTheme="minorEastAsia" w:hAnsiTheme="minorHAnsi"/>
+              <w:noProof/>
+              <w:color w:val="auto"/>
+              <w:sz w:val="22"/>
+              <w:szCs w:val="22"/>
+              <w:lang w:eastAsia="en-GB"/>
+            </w:rPr>
+          </w:pPr>
+          <w:hyperlink w:anchor="_Toc399148482" w:history="1">
+            <w:r>
+              <w:rPr>
+                <w:rStyle w:val="Hyperlink"/>
+                <w:noProof/>
+              </w:rPr>
+              <w:t>Editing Approval groups and Levels</w:t>
+            </w:r>
+            <w:r>
+              <w:rPr>
+                <w:noProof/>
+                <w:webHidden/>
+              </w:rPr>
+              <w:tab/>
+            </w:r>
+            <w:r>
+              <w:rPr>
+                <w:noProof/>
+                <w:webHidden/>
+              </w:rPr>
+              <w:fldChar w:fldCharType="begin"/>
+            </w:r>
+            <w:r>
+              <w:rPr>
+                <w:noProof/>
+                <w:webHidden/>
+              </w:rPr>
+              <w:instrText xml:space="preserve"> PAGEREF _Toc399148482 \h </w:instrText>
+            </w:r>
+            <w:r>
+              <w:rPr>
+                <w:noProof/>
+                <w:webHidden/>
+              </w:rPr>
+            </w:r>
+            <w:r>
+              <w:rPr>
+                <w:noProof/>
+                <w:webHidden/>
+              </w:rPr>
+              <w:fldChar w:fldCharType="separate"/>
+            </w:r>
+            <w:r>
+              <w:rPr>
+                <w:noProof/>
+                <w:webHidden/>
+              </w:rPr>
+              <w:t>21</w:t>
             </w:r>
             <w:r>
               <w:rPr>
@@ -950,7 +1315,7 @@
       <w:pPr>
         <w:pStyle w:val="Heading1"/>
       </w:pPr>
-      <w:bookmarkStart w:id="0" w:name="_Toc398882351"/>
+      <w:bookmarkStart w:id="0" w:name="_Toc399148472"/>
       <w:r>
         <w:lastRenderedPageBreak/>
         <w:t>Changes to Maximo Workflows</w:t>
@@ -962,7 +1327,7 @@
       <w:pPr>
         <w:pStyle w:val="Heading2"/>
       </w:pPr>
-      <w:bookmarkStart w:id="1" w:name="_Toc398882352"/>
+      <w:bookmarkStart w:id="1" w:name="_Toc399148473"/>
       <w:r>
         <w:t>PO Approval Workflows</w:t>
       </w:r>
@@ -973,7 +1338,7 @@
       <w:pPr>
         <w:pStyle w:val="Heading3"/>
       </w:pPr>
-      <w:bookmarkStart w:id="2" w:name="_Toc398882353"/>
+      <w:bookmarkStart w:id="2" w:name="_Toc399148474"/>
       <w:r>
         <w:t>MAINPOWF</w:t>
       </w:r>
@@ -1025,7 +1390,7 @@
           <v:shape id="_x0000_i1025" type="#_x0000_t75" style="width:405pt;height:278.25pt" o:ole="">
             <v:imagedata r:id="rId10" o:title=""/>
           </v:shape>
-          <o:OLEObject Type="Embed" ProgID="Visio.Drawing.11" ShapeID="_x0000_i1025" DrawAspect="Content" ObjectID="_1472890258" r:id="rId11"/>
+          <o:OLEObject Type="Embed" ProgID="Visio.Drawing.11" ShapeID="_x0000_i1025" DrawAspect="Content" ObjectID="_1472903450" r:id="rId11"/>
         </w:object>
       </w:r>
     </w:p>
@@ -1075,7 +1440,7 @@
                     <a:blip r:embed="rId12">
                       <a:extLst>
                         <a:ext uri="{28A0092B-C50C-407E-A947-70E740481C1C}">
-                          <a14:useLocalDpi xmlns:a14="http://schemas.microsoft.com/office/drawing/2010/main" xmlns:wps="http://schemas.microsoft.com/office/word/2010/wordprocessingShape" xmlns:wpi="http://schemas.microsoft.com/office/word/2010/wordprocessingInk" xmlns:wpg="http://schemas.microsoft.com/office/word/2010/wordprocessingGroup" xmlns:w14="http://schemas.microsoft.com/office/word/2010/wordml" xmlns:w="http://schemas.openxmlformats.org/wordprocessingml/2006/main" xmlns:w10="urn:schemas-microsoft-com:office:word" xmlns:wp14="http://schemas.microsoft.com/office/word/2010/wordprocessingDrawing" xmlns:v="urn:schemas-microsoft-com:vml" xmlns:o="urn:schemas-microsoft-com:office:office" xmlns:mc="http://schemas.openxmlformats.org/markup-compatibility/2006" xmlns:wpc="http://schemas.microsoft.com/office/word/2010/wordprocessingCanvas" xmlns="" val="0"/>
+                          <a14:useLocalDpi xmlns="" xmlns:wpc="http://schemas.microsoft.com/office/word/2010/wordprocessingCanvas" xmlns:mc="http://schemas.openxmlformats.org/markup-compatibility/2006" xmlns:o="urn:schemas-microsoft-com:office:office" xmlns:v="urn:schemas-microsoft-com:vml" xmlns:wp14="http://schemas.microsoft.com/office/word/2010/wordprocessingDrawing" xmlns:w10="urn:schemas-microsoft-com:office:word" xmlns:w="http://schemas.openxmlformats.org/wordprocessingml/2006/main" xmlns:w14="http://schemas.microsoft.com/office/word/2010/wordml" xmlns:wpg="http://schemas.microsoft.com/office/word/2010/wordprocessingGroup" xmlns:wpi="http://schemas.microsoft.com/office/word/2010/wordprocessingInk" xmlns:wps="http://schemas.microsoft.com/office/word/2010/wordprocessingShape" xmlns:a14="http://schemas.microsoft.com/office/drawing/2010/main" val="0"/>
                         </a:ext>
                       </a:extLst>
                     </a:blip>
@@ -7665,7 +8030,6 @@
       <w:pPr>
         <w:pStyle w:val="Heading3"/>
       </w:pPr>
-      <w:bookmarkStart w:id="3" w:name="_Toc398882354"/>
     </w:p>
     <w:p>
       <w:pPr>
@@ -7682,6 +8046,7 @@
       <w:pPr>
         <w:pStyle w:val="Heading3"/>
       </w:pPr>
+      <w:bookmarkStart w:id="3" w:name="_Toc399148475"/>
       <w:r>
         <w:lastRenderedPageBreak/>
         <w:t>POAPPR</w:t>
@@ -7710,7 +8075,7 @@
           <v:shape id="_x0000_i1026" type="#_x0000_t75" style="width:555.75pt;height:391.5pt" o:ole="">
             <v:imagedata r:id="rId13" o:title=""/>
           </v:shape>
-          <o:OLEObject Type="Embed" ProgID="Visio.Drawing.11" ShapeID="_x0000_i1026" DrawAspect="Content" ObjectID="_1472890259" r:id="rId14"/>
+          <o:OLEObject Type="Embed" ProgID="Visio.Drawing.11" ShapeID="_x0000_i1026" DrawAspect="Content" ObjectID="_1472903451" r:id="rId14"/>
         </w:object>
       </w:r>
     </w:p>
@@ -7760,7 +8125,7 @@
                     <a:blip r:embed="rId15">
                       <a:extLst>
                         <a:ext uri="{28A0092B-C50C-407E-A947-70E740481C1C}">
-                          <a14:useLocalDpi xmlns:a14="http://schemas.microsoft.com/office/drawing/2010/main" xmlns:wps="http://schemas.microsoft.com/office/word/2010/wordprocessingShape" xmlns:wpi="http://schemas.microsoft.com/office/word/2010/wordprocessingInk" xmlns:wpg="http://schemas.microsoft.com/office/word/2010/wordprocessingGroup" xmlns:w14="http://schemas.microsoft.com/office/word/2010/wordml" xmlns:w="http://schemas.openxmlformats.org/wordprocessingml/2006/main" xmlns:w10="urn:schemas-microsoft-com:office:word" xmlns:wp14="http://schemas.microsoft.com/office/word/2010/wordprocessingDrawing" xmlns:v="urn:schemas-microsoft-com:vml" xmlns:o="urn:schemas-microsoft-com:office:office" xmlns:mc="http://schemas.openxmlformats.org/markup-compatibility/2006" xmlns:wpc="http://schemas.microsoft.com/office/word/2010/wordprocessingCanvas" xmlns="" val="0"/>
+                          <a14:useLocalDpi xmlns="" xmlns:wpc="http://schemas.microsoft.com/office/word/2010/wordprocessingCanvas" xmlns:mc="http://schemas.openxmlformats.org/markup-compatibility/2006" xmlns:o="urn:schemas-microsoft-com:office:office" xmlns:v="urn:schemas-microsoft-com:vml" xmlns:wp14="http://schemas.microsoft.com/office/word/2010/wordprocessingDrawing" xmlns:w10="urn:schemas-microsoft-com:office:word" xmlns:w="http://schemas.openxmlformats.org/wordprocessingml/2006/main" xmlns:w14="http://schemas.microsoft.com/office/word/2010/wordml" xmlns:wpg="http://schemas.microsoft.com/office/word/2010/wordprocessingGroup" xmlns:wpi="http://schemas.microsoft.com/office/word/2010/wordprocessingInk" xmlns:wps="http://schemas.microsoft.com/office/word/2010/wordprocessingShape" xmlns:a14="http://schemas.microsoft.com/office/drawing/2010/main" val="0"/>
                         </a:ext>
                       </a:extLst>
                     </a:blip>
@@ -11855,7 +12220,7 @@
       <w:pPr>
         <w:pStyle w:val="Heading3"/>
       </w:pPr>
-      <w:bookmarkStart w:id="4" w:name="_Toc398882355"/>
+      <w:bookmarkStart w:id="4" w:name="_Toc399148476"/>
       <w:r>
         <w:lastRenderedPageBreak/>
         <w:t>TOPICWF:</w:t>
@@ -11932,7 +12297,7 @@
                     <a:blip r:embed="rId16">
                       <a:extLst>
                         <a:ext uri="{28A0092B-C50C-407E-A947-70E740481C1C}">
-                          <a14:useLocalDpi xmlns:a14="http://schemas.microsoft.com/office/drawing/2010/main" xmlns:wps="http://schemas.microsoft.com/office/word/2010/wordprocessingShape" xmlns:wpi="http://schemas.microsoft.com/office/word/2010/wordprocessingInk" xmlns:wpg="http://schemas.microsoft.com/office/word/2010/wordprocessingGroup" xmlns:w14="http://schemas.microsoft.com/office/word/2010/wordml" xmlns:w="http://schemas.openxmlformats.org/wordprocessingml/2006/main" xmlns:w10="urn:schemas-microsoft-com:office:word" xmlns:wp14="http://schemas.microsoft.com/office/word/2010/wordprocessingDrawing" xmlns:v="urn:schemas-microsoft-com:vml" xmlns:o="urn:schemas-microsoft-com:office:office" xmlns:mc="http://schemas.openxmlformats.org/markup-compatibility/2006" xmlns:wpc="http://schemas.microsoft.com/office/word/2010/wordprocessingCanvas" xmlns="" val="0"/>
+                          <a14:useLocalDpi xmlns="" xmlns:wpc="http://schemas.microsoft.com/office/word/2010/wordprocessingCanvas" xmlns:mc="http://schemas.openxmlformats.org/markup-compatibility/2006" xmlns:o="urn:schemas-microsoft-com:office:office" xmlns:v="urn:schemas-microsoft-com:vml" xmlns:wp14="http://schemas.microsoft.com/office/word/2010/wordprocessingDrawing" xmlns:w10="urn:schemas-microsoft-com:office:word" xmlns:w="http://schemas.openxmlformats.org/wordprocessingml/2006/main" xmlns:w14="http://schemas.microsoft.com/office/word/2010/wordml" xmlns:wpg="http://schemas.microsoft.com/office/word/2010/wordprocessingGroup" xmlns:wpi="http://schemas.microsoft.com/office/word/2010/wordprocessingInk" xmlns:wps="http://schemas.microsoft.com/office/word/2010/wordprocessingShape" xmlns:a14="http://schemas.microsoft.com/office/drawing/2010/main" val="0"/>
                         </a:ext>
                       </a:extLst>
                     </a:blip>
@@ -14307,7 +14672,7 @@
       <w:pPr>
         <w:pStyle w:val="Heading3"/>
       </w:pPr>
-      <w:bookmarkStart w:id="5" w:name="_Toc398882356"/>
+      <w:bookmarkStart w:id="5" w:name="_Toc399148477"/>
       <w:r>
         <w:lastRenderedPageBreak/>
         <w:t>SUBINVWF:</w:t>
@@ -14384,7 +14749,7 @@
                     <a:blip r:embed="rId17">
                       <a:extLst>
                         <a:ext uri="{28A0092B-C50C-407E-A947-70E740481C1C}">
-                          <a14:useLocalDpi xmlns:a14="http://schemas.microsoft.com/office/drawing/2010/main" xmlns:wps="http://schemas.microsoft.com/office/word/2010/wordprocessingShape" xmlns:wpi="http://schemas.microsoft.com/office/word/2010/wordprocessingInk" xmlns:wpg="http://schemas.microsoft.com/office/word/2010/wordprocessingGroup" xmlns:w14="http://schemas.microsoft.com/office/word/2010/wordml" xmlns:w="http://schemas.openxmlformats.org/wordprocessingml/2006/main" xmlns:w10="urn:schemas-microsoft-com:office:word" xmlns:wp14="http://schemas.microsoft.com/office/word/2010/wordprocessingDrawing" xmlns:v="urn:schemas-microsoft-com:vml" xmlns:o="urn:schemas-microsoft-com:office:office" xmlns:mc="http://schemas.openxmlformats.org/markup-compatibility/2006" xmlns:wpc="http://schemas.microsoft.com/office/word/2010/wordprocessingCanvas" xmlns="" val="0"/>
+                          <a14:useLocalDpi xmlns="" xmlns:wpc="http://schemas.microsoft.com/office/word/2010/wordprocessingCanvas" xmlns:mc="http://schemas.openxmlformats.org/markup-compatibility/2006" xmlns:o="urn:schemas-microsoft-com:office:office" xmlns:v="urn:schemas-microsoft-com:vml" xmlns:wp14="http://schemas.microsoft.com/office/word/2010/wordprocessingDrawing" xmlns:w10="urn:schemas-microsoft-com:office:word" xmlns:w="http://schemas.openxmlformats.org/wordprocessingml/2006/main" xmlns:w14="http://schemas.microsoft.com/office/word/2010/wordml" xmlns:wpg="http://schemas.microsoft.com/office/word/2010/wordprocessingGroup" xmlns:wpi="http://schemas.microsoft.com/office/word/2010/wordprocessingInk" xmlns:wps="http://schemas.microsoft.com/office/word/2010/wordprocessingShape" xmlns:a14="http://schemas.microsoft.com/office/drawing/2010/main" val="0"/>
                         </a:ext>
                       </a:extLst>
                     </a:blip>
@@ -20162,8 +20527,13 @@
       <w:pPr>
         <w:pStyle w:val="Heading1"/>
       </w:pPr>
+      <w:bookmarkStart w:id="6" w:name="_Toc399148478"/>
       <w:r>
-        <w:t xml:space="preserve">Purchase Order User Guide </w:t>
+        <w:t>Purchase Order User Guide</w:t>
+      </w:r>
+      <w:bookmarkEnd w:id="6"/>
+      <w:r>
+        <w:t xml:space="preserve"> </w:t>
       </w:r>
     </w:p>
     <w:p>
@@ -20175,8 +20545,13 @@
       <w:pPr>
         <w:pStyle w:val="Heading2"/>
       </w:pPr>
+      <w:bookmarkStart w:id="7" w:name="_Toc399148479"/>
       <w:r>
-        <w:t xml:space="preserve">Raising a Purchase Order </w:t>
+        <w:t>Raising a Purchase Order</w:t>
+      </w:r>
+      <w:bookmarkEnd w:id="7"/>
+      <w:r>
+        <w:t xml:space="preserve"> </w:t>
       </w:r>
     </w:p>
     <w:p/>
@@ -20229,7 +20604,7 @@
                     <a:blip r:embed="rId18">
                       <a:extLst>
                         <a:ext uri="{28A0092B-C50C-407E-A947-70E740481C1C}">
-                          <a14:useLocalDpi xmlns:a14="http://schemas.microsoft.com/office/drawing/2010/main" xmlns:wps="http://schemas.microsoft.com/office/word/2010/wordprocessingShape" xmlns:wpi="http://schemas.microsoft.com/office/word/2010/wordprocessingInk" xmlns:wpg="http://schemas.microsoft.com/office/word/2010/wordprocessingGroup" xmlns:w14="http://schemas.microsoft.com/office/word/2010/wordml" xmlns:w="http://schemas.openxmlformats.org/wordprocessingml/2006/main" xmlns:w10="urn:schemas-microsoft-com:office:word" xmlns:wp14="http://schemas.microsoft.com/office/word/2010/wordprocessingDrawing" xmlns:v="urn:schemas-microsoft-com:vml" xmlns:o="urn:schemas-microsoft-com:office:office" xmlns:mc="http://schemas.openxmlformats.org/markup-compatibility/2006" xmlns:wpc="http://schemas.microsoft.com/office/word/2010/wordprocessingCanvas" xmlns="" val="0"/>
+                          <a14:useLocalDpi xmlns="" xmlns:wpc="http://schemas.microsoft.com/office/word/2010/wordprocessingCanvas" xmlns:mc="http://schemas.openxmlformats.org/markup-compatibility/2006" xmlns:o="urn:schemas-microsoft-com:office:office" xmlns:v="urn:schemas-microsoft-com:vml" xmlns:wp14="http://schemas.microsoft.com/office/word/2010/wordprocessingDrawing" xmlns:w10="urn:schemas-microsoft-com:office:word" xmlns:w="http://schemas.openxmlformats.org/wordprocessingml/2006/main" xmlns:w14="http://schemas.microsoft.com/office/word/2010/wordml" xmlns:wpg="http://schemas.microsoft.com/office/word/2010/wordprocessingGroup" xmlns:wpi="http://schemas.microsoft.com/office/word/2010/wordprocessingInk" xmlns:wps="http://schemas.microsoft.com/office/word/2010/wordprocessingShape" xmlns:a14="http://schemas.microsoft.com/office/drawing/2010/main" val="0"/>
                         </a:ext>
                       </a:extLst>
                     </a:blip>
@@ -20737,7 +21112,7 @@
                     <a:blip r:embed="rId19">
                       <a:extLst>
                         <a:ext uri="{28A0092B-C50C-407E-A947-70E740481C1C}">
-                          <a14:useLocalDpi xmlns:a14="http://schemas.microsoft.com/office/drawing/2010/main" xmlns:wps="http://schemas.microsoft.com/office/word/2010/wordprocessingShape" xmlns:wpi="http://schemas.microsoft.com/office/word/2010/wordprocessingInk" xmlns:wpg="http://schemas.microsoft.com/office/word/2010/wordprocessingGroup" xmlns:w14="http://schemas.microsoft.com/office/word/2010/wordml" xmlns:w="http://schemas.openxmlformats.org/wordprocessingml/2006/main" xmlns:w10="urn:schemas-microsoft-com:office:word" xmlns:wp14="http://schemas.microsoft.com/office/word/2010/wordprocessingDrawing" xmlns:v="urn:schemas-microsoft-com:vml" xmlns:o="urn:schemas-microsoft-com:office:office" xmlns:mc="http://schemas.openxmlformats.org/markup-compatibility/2006" xmlns:wpc="http://schemas.microsoft.com/office/word/2010/wordprocessingCanvas" xmlns="" val="0"/>
+                          <a14:useLocalDpi xmlns="" xmlns:wpc="http://schemas.microsoft.com/office/word/2010/wordprocessingCanvas" xmlns:mc="http://schemas.openxmlformats.org/markup-compatibility/2006" xmlns:o="urn:schemas-microsoft-com:office:office" xmlns:v="urn:schemas-microsoft-com:vml" xmlns:wp14="http://schemas.microsoft.com/office/word/2010/wordprocessingDrawing" xmlns:w10="urn:schemas-microsoft-com:office:word" xmlns:w="http://schemas.openxmlformats.org/wordprocessingml/2006/main" xmlns:w14="http://schemas.microsoft.com/office/word/2010/wordml" xmlns:wpg="http://schemas.microsoft.com/office/word/2010/wordprocessingGroup" xmlns:wpi="http://schemas.microsoft.com/office/word/2010/wordprocessingInk" xmlns:wps="http://schemas.microsoft.com/office/word/2010/wordprocessingShape" xmlns:a14="http://schemas.microsoft.com/office/drawing/2010/main" val="0"/>
                         </a:ext>
                       </a:extLst>
                     </a:blip>
@@ -20937,7 +21312,7 @@
                     <a:blip r:embed="rId19">
                       <a:extLst>
                         <a:ext uri="{28A0092B-C50C-407E-A947-70E740481C1C}">
-                          <a14:useLocalDpi xmlns:a14="http://schemas.microsoft.com/office/drawing/2010/main" xmlns:wps="http://schemas.microsoft.com/office/word/2010/wordprocessingShape" xmlns:wpi="http://schemas.microsoft.com/office/word/2010/wordprocessingInk" xmlns:wpg="http://schemas.microsoft.com/office/word/2010/wordprocessingGroup" xmlns:w14="http://schemas.microsoft.com/office/word/2010/wordml" xmlns:w="http://schemas.openxmlformats.org/wordprocessingml/2006/main" xmlns:w10="urn:schemas-microsoft-com:office:word" xmlns:wp14="http://schemas.microsoft.com/office/word/2010/wordprocessingDrawing" xmlns:v="urn:schemas-microsoft-com:vml" xmlns:o="urn:schemas-microsoft-com:office:office" xmlns:mc="http://schemas.openxmlformats.org/markup-compatibility/2006" xmlns:wpc="http://schemas.microsoft.com/office/word/2010/wordprocessingCanvas" xmlns="" val="0"/>
+                          <a14:useLocalDpi xmlns="" xmlns:wpc="http://schemas.microsoft.com/office/word/2010/wordprocessingCanvas" xmlns:mc="http://schemas.openxmlformats.org/markup-compatibility/2006" xmlns:o="urn:schemas-microsoft-com:office:office" xmlns:v="urn:schemas-microsoft-com:vml" xmlns:wp14="http://schemas.microsoft.com/office/word/2010/wordprocessingDrawing" xmlns:w10="urn:schemas-microsoft-com:office:word" xmlns:w="http://schemas.openxmlformats.org/wordprocessingml/2006/main" xmlns:w14="http://schemas.microsoft.com/office/word/2010/wordml" xmlns:wpg="http://schemas.microsoft.com/office/word/2010/wordprocessingGroup" xmlns:wpi="http://schemas.microsoft.com/office/word/2010/wordprocessingInk" xmlns:wps="http://schemas.microsoft.com/office/word/2010/wordprocessingShape" xmlns:a14="http://schemas.microsoft.com/office/drawing/2010/main" val="0"/>
                         </a:ext>
                       </a:extLst>
                     </a:blip>
@@ -21028,9 +21403,14 @@
       <w:pPr>
         <w:pStyle w:val="Heading2"/>
       </w:pPr>
+      <w:bookmarkStart w:id="8" w:name="_Toc399148480"/>
       <w:r>
         <w:lastRenderedPageBreak/>
-        <w:t xml:space="preserve">Approving a Purchase Order </w:t>
+        <w:t>Approving a Purchase Order</w:t>
+      </w:r>
+      <w:bookmarkEnd w:id="8"/>
+      <w:r>
+        <w:t xml:space="preserve"> </w:t>
       </w:r>
     </w:p>
     <w:p/>
@@ -21147,7 +21527,7 @@
                     <a:blip r:embed="rId22">
                       <a:extLst>
                         <a:ext uri="{28A0092B-C50C-407E-A947-70E740481C1C}">
-                          <a14:useLocalDpi xmlns:a14="http://schemas.microsoft.com/office/drawing/2010/main" xmlns:wps="http://schemas.microsoft.com/office/word/2010/wordprocessingShape" xmlns:wpi="http://schemas.microsoft.com/office/word/2010/wordprocessingInk" xmlns:wpg="http://schemas.microsoft.com/office/word/2010/wordprocessingGroup" xmlns:w14="http://schemas.microsoft.com/office/word/2010/wordml" xmlns:w="http://schemas.openxmlformats.org/wordprocessingml/2006/main" xmlns:w10="urn:schemas-microsoft-com:office:word" xmlns:wp14="http://schemas.microsoft.com/office/word/2010/wordprocessingDrawing" xmlns:v="urn:schemas-microsoft-com:vml" xmlns:o="urn:schemas-microsoft-com:office:office" xmlns:mc="http://schemas.openxmlformats.org/markup-compatibility/2006" xmlns:wpc="http://schemas.microsoft.com/office/word/2010/wordprocessingCanvas" xmlns="" val="0"/>
+                          <a14:useLocalDpi xmlns="" xmlns:wpc="http://schemas.microsoft.com/office/word/2010/wordprocessingCanvas" xmlns:mc="http://schemas.openxmlformats.org/markup-compatibility/2006" xmlns:o="urn:schemas-microsoft-com:office:office" xmlns:v="urn:schemas-microsoft-com:vml" xmlns:wp14="http://schemas.microsoft.com/office/word/2010/wordprocessingDrawing" xmlns:w10="urn:schemas-microsoft-com:office:word" xmlns:w="http://schemas.openxmlformats.org/wordprocessingml/2006/main" xmlns:w14="http://schemas.microsoft.com/office/word/2010/wordml" xmlns:wpg="http://schemas.microsoft.com/office/word/2010/wordprocessingGroup" xmlns:wpi="http://schemas.microsoft.com/office/word/2010/wordprocessingInk" xmlns:wps="http://schemas.microsoft.com/office/word/2010/wordprocessingShape" xmlns:a14="http://schemas.microsoft.com/office/drawing/2010/main" val="0"/>
                         </a:ext>
                       </a:extLst>
                     </a:blip>
@@ -21335,9 +21715,14 @@
       <w:pPr>
         <w:pStyle w:val="Heading2"/>
       </w:pPr>
+      <w:bookmarkStart w:id="9" w:name="_Toc399148481"/>
       <w:r>
         <w:lastRenderedPageBreak/>
-        <w:t xml:space="preserve">Editing/Revising a Purchase Order </w:t>
+        <w:t>Editing/Revising a Purchase Order</w:t>
+      </w:r>
+      <w:bookmarkEnd w:id="9"/>
+      <w:r>
+        <w:t xml:space="preserve"> </w:t>
       </w:r>
     </w:p>
     <w:p/>
@@ -21373,6 +21758,10 @@
         <w:t>Click the “Route Workflow” button</w:t>
       </w:r>
       <w:r>
+        <w:rPr>
+          <w:noProof/>
+          <w:lang w:eastAsia="en-GB"/>
+        </w:rPr>
         <w:drawing>
           <wp:inline distT="0" distB="0" distL="0" distR="0">
             <wp:extent cx="209550" cy="209550"/>
@@ -21394,7 +21783,7 @@
                     <a:blip r:embed="rId22">
                       <a:extLst>
                         <a:ext uri="{28A0092B-C50C-407E-A947-70E740481C1C}">
-                          <a14:useLocalDpi xmlns:a14="http://schemas.microsoft.com/office/drawing/2010/main" xmlns:wps="http://schemas.microsoft.com/office/word/2010/wordprocessingShape" xmlns:wpi="http://schemas.microsoft.com/office/word/2010/wordprocessingInk" xmlns:wpg="http://schemas.microsoft.com/office/word/2010/wordprocessingGroup" xmlns:w14="http://schemas.microsoft.com/office/word/2010/wordml" xmlns:w="http://schemas.openxmlformats.org/wordprocessingml/2006/main" xmlns:w10="urn:schemas-microsoft-com:office:word" xmlns:wp14="http://schemas.microsoft.com/office/word/2010/wordprocessingDrawing" xmlns:v="urn:schemas-microsoft-com:vml" xmlns:o="urn:schemas-microsoft-com:office:office" xmlns:mc="http://schemas.openxmlformats.org/markup-compatibility/2006" xmlns:wpc="http://schemas.microsoft.com/office/word/2010/wordprocessingCanvas" xmlns="" val="0"/>
+                          <a14:useLocalDpi xmlns="" xmlns:wpc="http://schemas.microsoft.com/office/word/2010/wordprocessingCanvas" xmlns:mc="http://schemas.openxmlformats.org/markup-compatibility/2006" xmlns:o="urn:schemas-microsoft-com:office:office" xmlns:v="urn:schemas-microsoft-com:vml" xmlns:wp14="http://schemas.microsoft.com/office/word/2010/wordprocessingDrawing" xmlns:w10="urn:schemas-microsoft-com:office:word" xmlns:w="http://schemas.openxmlformats.org/wordprocessingml/2006/main" xmlns:w14="http://schemas.microsoft.com/office/word/2010/wordml" xmlns:wpg="http://schemas.microsoft.com/office/word/2010/wordprocessingGroup" xmlns:wpi="http://schemas.microsoft.com/office/word/2010/wordprocessingInk" xmlns:wps="http://schemas.microsoft.com/office/word/2010/wordprocessingShape" xmlns:a14="http://schemas.microsoft.com/office/drawing/2010/main" val="0"/>
                         </a:ext>
                       </a:extLst>
                     </a:blip>
@@ -21578,8 +21967,8 @@
           <w:numId w:val="8"/>
         </w:numPr>
       </w:pPr>
-      <w:bookmarkStart w:id="6" w:name="_GoBack"/>
-      <w:bookmarkEnd w:id="6"/>
+      <w:bookmarkStart w:id="10" w:name="_GoBack"/>
+      <w:bookmarkEnd w:id="10"/>
       <w:r>
         <w:t>To revise the PO choose 'Revise PO' from the select action menu.</w:t>
       </w:r>
@@ -21675,15 +22064,17 @@
       <w:pPr>
         <w:pStyle w:val="Heading2"/>
       </w:pPr>
+      <w:bookmarkStart w:id="11" w:name="_Toc399148482"/>
       <w:r>
         <w:lastRenderedPageBreak/>
         <w:t>Editing Approval groups and Levels</w:t>
       </w:r>
+      <w:bookmarkEnd w:id="11"/>
     </w:p>
     <w:p/>
     <w:p>
       <w:r>
-        <w:t xml:space="preserve">To define the group the PO approval is assigned to is now controlled through the person group application. </w:t>
+        <w:t xml:space="preserve">To define the group the PO is assigned to is now controlled through the person group application. </w:t>
       </w:r>
     </w:p>
     <w:p>
@@ -21812,13 +22203,7 @@
           </w:tcPr>
           <w:p>
             <w:r>
-              <w:t>The maximum PO total cost amount the users in this group</w:t>
-            </w:r>
-            <w:r>
-              <w:t xml:space="preserve"> </w:t>
-            </w:r>
-            <w:r>
-              <w:t>can approve.</w:t>
+              <w:t>The maximum PO total cost amount the users in this group can approve.</w:t>
             </w:r>
           </w:p>
         </w:tc>
@@ -21860,16 +22245,504 @@
     </w:p>
     <w:p>
       <w:pPr>
+        <w:pStyle w:val="Heading2"/>
+      </w:pPr>
+      <w:r>
+        <w:t>Invoice processing error detection:</w:t>
+      </w:r>
+    </w:p>
+    <w:p/>
+    <w:p>
+      <w:r>
+        <w:t>The process of error catching in the invoice workflow has been changed to make it more manageable for the users.</w:t>
+      </w:r>
+      <w:r>
+        <w:t xml:space="preserve"> </w:t>
+      </w:r>
+      <w:r>
+        <w:t xml:space="preserve">Once an error has been detected the application will create an assignment for the relevant issue type. </w:t>
+      </w:r>
+      <w:r>
+        <w:t xml:space="preserve">The invoice will stay in the entered status until these issues are resolved. (WGRN/POISS statuses are no longer used) </w:t>
+      </w:r>
+    </w:p>
+    <w:p>
+      <w:r>
+        <w:t>There are two fields in the invoice application to help the user resolve the issue:</w:t>
+      </w:r>
+    </w:p>
+    <w:p>
+      <w:pPr>
+        <w:pStyle w:val="ListParagraph"/>
+        <w:numPr>
+          <w:ilvl w:val="0"/>
+          <w:numId w:val="14"/>
+        </w:numPr>
+      </w:pPr>
+      <w:r>
+        <w:t xml:space="preserve">Issue type: Which area is the issue in (PO/Receipts/Invoice) </w:t>
+      </w:r>
+    </w:p>
+    <w:p>
+      <w:pPr>
+        <w:pStyle w:val="ListParagraph"/>
+        <w:numPr>
+          <w:ilvl w:val="0"/>
+          <w:numId w:val="14"/>
+        </w:numPr>
+      </w:pPr>
+      <w:r>
+        <w:t>Reason Code: Description of the issue detected.</w:t>
+      </w:r>
+    </w:p>
+    <w:p>
+      <w:pPr>
+        <w:pStyle w:val="Heading3"/>
+      </w:pPr>
+      <w:r>
+        <w:t>Possible Issues:</w:t>
+      </w:r>
+    </w:p>
+    <w:tbl>
+      <w:tblPr>
+        <w:tblStyle w:val="TableGrid"/>
+        <w:tblW w:w="0" w:type="auto"/>
+        <w:tblLook w:val="04A0"/>
+      </w:tblPr>
+      <w:tblGrid>
+        <w:gridCol w:w="3080"/>
+        <w:gridCol w:w="3081"/>
+        <w:gridCol w:w="3081"/>
+      </w:tblGrid>
+      <w:tr>
+        <w:tc>
+          <w:tcPr>
+            <w:tcW w:w="3080" w:type="dxa"/>
+          </w:tcPr>
+          <w:p>
+            <w:r>
+              <w:t>Issue Type</w:t>
+            </w:r>
+          </w:p>
+        </w:tc>
+        <w:tc>
+          <w:tcPr>
+            <w:tcW w:w="3081" w:type="dxa"/>
+          </w:tcPr>
+          <w:p>
+            <w:r>
+              <w:t>Reason Code</w:t>
+            </w:r>
+          </w:p>
+        </w:tc>
+        <w:tc>
+          <w:tcPr>
+            <w:tcW w:w="3081" w:type="dxa"/>
+          </w:tcPr>
+          <w:p>
+            <w:r>
+              <w:t>Description</w:t>
+            </w:r>
+          </w:p>
+        </w:tc>
+      </w:tr>
+      <w:tr>
+        <w:tc>
+          <w:tcPr>
+            <w:tcW w:w="3080" w:type="dxa"/>
+          </w:tcPr>
+          <w:p>
+            <w:r>
+              <w:t>PO</w:t>
+            </w:r>
+          </w:p>
+        </w:tc>
+        <w:tc>
+          <w:tcPr>
+            <w:tcW w:w="3081" w:type="dxa"/>
+          </w:tcPr>
+          <w:p>
+            <w:r>
+              <w:t>NOPO</w:t>
+            </w:r>
+          </w:p>
+        </w:tc>
+        <w:tc>
+          <w:tcPr>
+            <w:tcW w:w="3081" w:type="dxa"/>
+          </w:tcPr>
+          <w:p>
+            <w:r>
+              <w:t>No PO entered on invoice.</w:t>
+            </w:r>
+          </w:p>
+        </w:tc>
+      </w:tr>
+      <w:tr>
+        <w:tc>
+          <w:tcPr>
+            <w:tcW w:w="3080" w:type="dxa"/>
+          </w:tcPr>
+          <w:p>
+            <w:r>
+              <w:t>PO</w:t>
+            </w:r>
+          </w:p>
+        </w:tc>
+        <w:tc>
+          <w:tcPr>
+            <w:tcW w:w="3081" w:type="dxa"/>
+          </w:tcPr>
+          <w:p>
+            <w:r>
+              <w:t>POSTATUS</w:t>
+            </w:r>
+          </w:p>
+        </w:tc>
+        <w:tc>
+          <w:tcPr>
+            <w:tcW w:w="3081" w:type="dxa"/>
+          </w:tcPr>
+          <w:p>
+            <w:r>
+              <w:t>PO status is incorrect.</w:t>
+            </w:r>
+          </w:p>
+        </w:tc>
+      </w:tr>
+      <w:tr>
+        <w:tc>
+          <w:tcPr>
+            <w:tcW w:w="3080" w:type="dxa"/>
+          </w:tcPr>
+          <w:p>
+            <w:r>
+              <w:t>PO</w:t>
+            </w:r>
+          </w:p>
+        </w:tc>
+        <w:tc>
+          <w:tcPr>
+            <w:tcW w:w="3081" w:type="dxa"/>
+          </w:tcPr>
+          <w:p>
+            <w:r>
+              <w:t>OVERTOL</w:t>
+            </w:r>
+          </w:p>
+        </w:tc>
+        <w:tc>
+          <w:tcPr>
+            <w:tcW w:w="3081" w:type="dxa"/>
+          </w:tcPr>
+          <w:p>
+            <w:r>
+              <w:t>Over 2.5% / £20  Tol</w:t>
+            </w:r>
+            <w:r>
+              <w:t>erance</w:t>
+            </w:r>
+          </w:p>
+        </w:tc>
+      </w:tr>
+      <w:tr>
+        <w:tc>
+          <w:tcPr>
+            <w:tcW w:w="3080" w:type="dxa"/>
+          </w:tcPr>
+          <w:p>
+            <w:r>
+              <w:t>INVOICE</w:t>
+            </w:r>
+          </w:p>
+        </w:tc>
+        <w:tc>
+          <w:tcPr>
+            <w:tcW w:w="3081" w:type="dxa"/>
+          </w:tcPr>
+          <w:p>
+            <w:r>
+              <w:t>NOINVLINES</w:t>
+            </w:r>
+          </w:p>
+        </w:tc>
+        <w:tc>
+          <w:tcPr>
+            <w:tcW w:w="3081" w:type="dxa"/>
+          </w:tcPr>
+          <w:p>
+            <w:r>
+              <w:t>No invoice lines entered.</w:t>
+            </w:r>
+          </w:p>
+        </w:tc>
+      </w:tr>
+      <w:tr>
+        <w:tc>
+          <w:tcPr>
+            <w:tcW w:w="3080" w:type="dxa"/>
+          </w:tcPr>
+          <w:p>
+            <w:r>
+              <w:t>INVOICE</w:t>
+            </w:r>
+          </w:p>
+        </w:tc>
+        <w:tc>
+          <w:tcPr>
+            <w:tcW w:w="3081" w:type="dxa"/>
+          </w:tcPr>
+          <w:p>
+            <w:r>
+              <w:t>NOTAXCODE</w:t>
+            </w:r>
+          </w:p>
+        </w:tc>
+        <w:tc>
+          <w:tcPr>
+            <w:tcW w:w="3081" w:type="dxa"/>
+          </w:tcPr>
+          <w:p>
+            <w:r>
+              <w:t>No tax code on invoice line.</w:t>
+            </w:r>
+          </w:p>
+        </w:tc>
+      </w:tr>
+      <w:tr>
+        <w:tc>
+          <w:tcPr>
+            <w:tcW w:w="3080" w:type="dxa"/>
+          </w:tcPr>
+          <w:p>
+            <w:r>
+              <w:t>INVOICE</w:t>
+            </w:r>
+          </w:p>
+        </w:tc>
+        <w:tc>
+          <w:tcPr>
+            <w:tcW w:w="3081" w:type="dxa"/>
+          </w:tcPr>
+          <w:p>
+            <w:r>
+              <w:t>OVERMATQTY</w:t>
+            </w:r>
+          </w:p>
+        </w:tc>
+        <w:tc>
+          <w:tcPr>
+            <w:tcW w:w="3081" w:type="dxa"/>
+          </w:tcPr>
+          <w:p>
+            <w:r>
+              <w:t>Material invoice lines have greater quantity than the PO.</w:t>
+            </w:r>
+          </w:p>
+        </w:tc>
+      </w:tr>
+      <w:tr>
+        <w:tc>
+          <w:tcPr>
+            <w:tcW w:w="3080" w:type="dxa"/>
+          </w:tcPr>
+          <w:p>
+            <w:r>
+              <w:t>RECEIPT</w:t>
+            </w:r>
+          </w:p>
+        </w:tc>
+        <w:tc>
+          <w:tcPr>
+            <w:tcW w:w="3081" w:type="dxa"/>
+          </w:tcPr>
+          <w:p>
+            <w:r>
+              <w:t>NOMATREC</w:t>
+            </w:r>
+          </w:p>
+        </w:tc>
+        <w:tc>
+          <w:tcPr>
+            <w:tcW w:w="3081" w:type="dxa"/>
+          </w:tcPr>
+          <w:p>
+            <w:r>
+              <w:t>One or more Material lines are missing receipts.</w:t>
+            </w:r>
+          </w:p>
+        </w:tc>
+      </w:tr>
+      <w:tr>
+        <w:tc>
+          <w:tcPr>
+            <w:tcW w:w="3080" w:type="dxa"/>
+          </w:tcPr>
+          <w:p>
+            <w:r>
+              <w:t>RECEIPT</w:t>
+            </w:r>
+          </w:p>
+        </w:tc>
+        <w:tc>
+          <w:tcPr>
+            <w:tcW w:w="3081" w:type="dxa"/>
+          </w:tcPr>
+          <w:p>
+            <w:r>
+              <w:t>NOSERVREC</w:t>
+            </w:r>
+          </w:p>
+        </w:tc>
+        <w:tc>
+          <w:tcPr>
+            <w:tcW w:w="3081" w:type="dxa"/>
+          </w:tcPr>
+          <w:p>
+            <w:r>
+              <w:t>One or more Service lines are missing receipts.</w:t>
+            </w:r>
+          </w:p>
+        </w:tc>
+      </w:tr>
+      <w:tr>
+        <w:tc>
+          <w:tcPr>
+            <w:tcW w:w="3080" w:type="dxa"/>
+          </w:tcPr>
+          <w:p>
+            <w:r>
+              <w:t>RECIEPT</w:t>
+            </w:r>
+          </w:p>
+        </w:tc>
+        <w:tc>
+          <w:tcPr>
+            <w:tcW w:w="3081" w:type="dxa"/>
+          </w:tcPr>
+          <w:p>
+            <w:r>
+              <w:t>OVERMATRECQTY</w:t>
+            </w:r>
+          </w:p>
+        </w:tc>
+        <w:tc>
+          <w:tcPr>
+            <w:tcW w:w="3081" w:type="dxa"/>
+          </w:tcPr>
+          <w:p>
+            <w:r>
+              <w:t>One or more Material lines are over the receipted quantity.</w:t>
+            </w:r>
+          </w:p>
+        </w:tc>
+      </w:tr>
+      <w:tr>
+        <w:tc>
+          <w:tcPr>
+            <w:tcW w:w="3080" w:type="dxa"/>
+          </w:tcPr>
+          <w:p>
+            <w:r>
+              <w:t>RECIEPT</w:t>
+            </w:r>
+          </w:p>
+        </w:tc>
+        <w:tc>
+          <w:tcPr>
+            <w:tcW w:w="3081" w:type="dxa"/>
+          </w:tcPr>
+          <w:p>
+            <w:r>
+              <w:t>OVERSERVRECQTY</w:t>
+            </w:r>
+          </w:p>
+        </w:tc>
+        <w:tc>
+          <w:tcPr>
+            <w:tcW w:w="3081" w:type="dxa"/>
+          </w:tcPr>
+          <w:p>
+            <w:r>
+              <w:t>One or more Service lines are over the receipted cost.</w:t>
+            </w:r>
+          </w:p>
+        </w:tc>
+      </w:tr>
+    </w:tbl>
+    <w:p/>
+    <w:p/>
+    <w:p>
+      <w:pPr>
         <w:ind w:left="720"/>
       </w:pPr>
     </w:p>
     <w:p>
       <w:pPr>
-        <w:pStyle w:val="ListParagraph"/>
-        <w:rPr>
-          <w:b/>
-        </w:rPr>
+        <w:pStyle w:val="Heading3"/>
       </w:pPr>
+      <w:r>
+        <w:lastRenderedPageBreak/>
+        <w:t xml:space="preserve">Progressing Invoice Issue Records </w:t>
+      </w:r>
+    </w:p>
+    <w:p>
+      <w:r>
+        <w:t>Once the issues have been resolved, click the “Route Workflow” button</w:t>
+      </w:r>
+      <w:r>
+        <w:drawing>
+          <wp:inline distT="0" distB="0" distL="0" distR="0">
+            <wp:extent cx="209550" cy="209550"/>
+            <wp:effectExtent l="0" t="0" r="0" b="0"/>
+            <wp:docPr id="18" name="Picture 11" descr="C:\Users\Andrew\Desktop\nav_icon_route_active.gif"/>
+            <wp:cNvGraphicFramePr>
+              <a:graphicFrameLocks xmlns:a="http://schemas.openxmlformats.org/drawingml/2006/main" noChangeAspect="1"/>
+            </wp:cNvGraphicFramePr>
+            <a:graphic xmlns:a="http://schemas.openxmlformats.org/drawingml/2006/main">
+              <a:graphicData uri="http://schemas.openxmlformats.org/drawingml/2006/picture">
+                <pic:pic xmlns:pic="http://schemas.openxmlformats.org/drawingml/2006/picture">
+                  <pic:nvPicPr>
+                    <pic:cNvPr id="0" name="Picture 6" descr="C:\Users\Andrew\Desktop\nav_icon_route_active.gif"/>
+                    <pic:cNvPicPr>
+                      <a:picLocks noChangeAspect="1" noChangeArrowheads="1"/>
+                    </pic:cNvPicPr>
+                  </pic:nvPicPr>
+                  <pic:blipFill>
+                    <a:blip r:embed="rId22">
+                      <a:extLst>
+                        <a:ext uri="{28A0092B-C50C-407E-A947-70E740481C1C}">
+                          <a14:useLocalDpi xmlns="" xmlns:wpc="http://schemas.microsoft.com/office/word/2010/wordprocessingCanvas" xmlns:mc="http://schemas.openxmlformats.org/markup-compatibility/2006" xmlns:o="urn:schemas-microsoft-com:office:office" xmlns:v="urn:schemas-microsoft-com:vml" xmlns:wp14="http://schemas.microsoft.com/office/word/2010/wordprocessingDrawing" xmlns:w10="urn:schemas-microsoft-com:office:word" xmlns:w="http://schemas.openxmlformats.org/wordprocessingml/2006/main" xmlns:w14="http://schemas.microsoft.com/office/word/2010/wordml" xmlns:wpg="http://schemas.microsoft.com/office/word/2010/wordprocessingGroup" xmlns:wpi="http://schemas.microsoft.com/office/word/2010/wordprocessingInk" xmlns:wps="http://schemas.microsoft.com/office/word/2010/wordprocessingShape" xmlns:a14="http://schemas.microsoft.com/office/drawing/2010/main" val="0"/>
+                        </a:ext>
+                      </a:extLst>
+                    </a:blip>
+                    <a:srcRect/>
+                    <a:stretch>
+                      <a:fillRect/>
+                    </a:stretch>
+                  </pic:blipFill>
+                  <pic:spPr bwMode="auto">
+                    <a:xfrm>
+                      <a:off x="0" y="0"/>
+                      <a:ext cx="209550" cy="209550"/>
+                    </a:xfrm>
+                    <a:prstGeom prst="rect">
+                      <a:avLst/>
+                    </a:prstGeom>
+                    <a:noFill/>
+                    <a:ln>
+                      <a:noFill/>
+                    </a:ln>
+                  </pic:spPr>
+                </pic:pic>
+              </a:graphicData>
+            </a:graphic>
+          </wp:inline>
+        </w:drawing>
+      </w:r>
+      <w:r>
+        <w:t xml:space="preserve">. This validates the record again, either approving the record or identifying further issues to be resolved. </w:t>
+      </w:r>
     </w:p>
     <w:sectPr>
       <w:pgSz w:w="11906" w:h="16838"/>
@@ -22506,6 +23379,119 @@
     </w:lvl>
   </w:abstractNum>
   <w:abstractNum w:abstractNumId="5">
+    <w:nsid w:val="3C75199F"/>
+    <w:multiLevelType w:val="hybridMultilevel"/>
+    <w:tmpl w:val="17C89D62"/>
+    <w:lvl w:ilvl="0" w:tplc="08090001">
+      <w:start w:val="1"/>
+      <w:numFmt w:val="bullet"/>
+      <w:lvlText w:val=""/>
+      <w:lvlJc w:val="left"/>
+      <w:pPr>
+        <w:ind w:left="720" w:hanging="360"/>
+      </w:pPr>
+      <w:rPr>
+        <w:rFonts w:ascii="Symbol" w:hAnsi="Symbol" w:hint="default"/>
+      </w:rPr>
+    </w:lvl>
+    <w:lvl w:ilvl="1" w:tplc="08090003" w:tentative="1">
+      <w:start w:val="1"/>
+      <w:numFmt w:val="bullet"/>
+      <w:lvlText w:val="o"/>
+      <w:lvlJc w:val="left"/>
+      <w:pPr>
+        <w:ind w:left="1440" w:hanging="360"/>
+      </w:pPr>
+      <w:rPr>
+        <w:rFonts w:ascii="Courier New" w:hAnsi="Courier New" w:cs="Courier New" w:hint="default"/>
+      </w:rPr>
+    </w:lvl>
+    <w:lvl w:ilvl="2" w:tplc="08090005" w:tentative="1">
+      <w:start w:val="1"/>
+      <w:numFmt w:val="bullet"/>
+      <w:lvlText w:val=""/>
+      <w:lvlJc w:val="left"/>
+      <w:pPr>
+        <w:ind w:left="2160" w:hanging="360"/>
+      </w:pPr>
+      <w:rPr>
+        <w:rFonts w:ascii="Wingdings" w:hAnsi="Wingdings" w:hint="default"/>
+      </w:rPr>
+    </w:lvl>
+    <w:lvl w:ilvl="3" w:tplc="08090001" w:tentative="1">
+      <w:start w:val="1"/>
+      <w:numFmt w:val="bullet"/>
+      <w:lvlText w:val=""/>
+      <w:lvlJc w:val="left"/>
+      <w:pPr>
+        <w:ind w:left="2880" w:hanging="360"/>
+      </w:pPr>
+      <w:rPr>
+        <w:rFonts w:ascii="Symbol" w:hAnsi="Symbol" w:hint="default"/>
+      </w:rPr>
+    </w:lvl>
+    <w:lvl w:ilvl="4" w:tplc="08090003" w:tentative="1">
+      <w:start w:val="1"/>
+      <w:numFmt w:val="bullet"/>
+      <w:lvlText w:val="o"/>
+      <w:lvlJc w:val="left"/>
+      <w:pPr>
+        <w:ind w:left="3600" w:hanging="360"/>
+      </w:pPr>
+      <w:rPr>
+        <w:rFonts w:ascii="Courier New" w:hAnsi="Courier New" w:cs="Courier New" w:hint="default"/>
+      </w:rPr>
+    </w:lvl>
+    <w:lvl w:ilvl="5" w:tplc="08090005" w:tentative="1">
+      <w:start w:val="1"/>
+      <w:numFmt w:val="bullet"/>
+      <w:lvlText w:val=""/>
+      <w:lvlJc w:val="left"/>
+      <w:pPr>
+        <w:ind w:left="4320" w:hanging="360"/>
+      </w:pPr>
+      <w:rPr>
+        <w:rFonts w:ascii="Wingdings" w:hAnsi="Wingdings" w:hint="default"/>
+      </w:rPr>
+    </w:lvl>
+    <w:lvl w:ilvl="6" w:tplc="08090001" w:tentative="1">
+      <w:start w:val="1"/>
+      <w:numFmt w:val="bullet"/>
+      <w:lvlText w:val=""/>
+      <w:lvlJc w:val="left"/>
+      <w:pPr>
+        <w:ind w:left="5040" w:hanging="360"/>
+      </w:pPr>
+      <w:rPr>
+        <w:rFonts w:ascii="Symbol" w:hAnsi="Symbol" w:hint="default"/>
+      </w:rPr>
+    </w:lvl>
+    <w:lvl w:ilvl="7" w:tplc="08090003" w:tentative="1">
+      <w:start w:val="1"/>
+      <w:numFmt w:val="bullet"/>
+      <w:lvlText w:val="o"/>
+      <w:lvlJc w:val="left"/>
+      <w:pPr>
+        <w:ind w:left="5760" w:hanging="360"/>
+      </w:pPr>
+      <w:rPr>
+        <w:rFonts w:ascii="Courier New" w:hAnsi="Courier New" w:cs="Courier New" w:hint="default"/>
+      </w:rPr>
+    </w:lvl>
+    <w:lvl w:ilvl="8" w:tplc="08090005" w:tentative="1">
+      <w:start w:val="1"/>
+      <w:numFmt w:val="bullet"/>
+      <w:lvlText w:val=""/>
+      <w:lvlJc w:val="left"/>
+      <w:pPr>
+        <w:ind w:left="6480" w:hanging="360"/>
+      </w:pPr>
+      <w:rPr>
+        <w:rFonts w:ascii="Wingdings" w:hAnsi="Wingdings" w:hint="default"/>
+      </w:rPr>
+    </w:lvl>
+  </w:abstractNum>
+  <w:abstractNum w:abstractNumId="6">
     <w:nsid w:val="40571E35"/>
     <w:multiLevelType w:val="hybridMultilevel"/>
     <w:tmpl w:val="612AF560"/>
@@ -22594,7 +23580,7 @@
       </w:pPr>
     </w:lvl>
   </w:abstractNum>
-  <w:abstractNum w:abstractNumId="6">
+  <w:abstractNum w:abstractNumId="7">
     <w:nsid w:val="42B30964"/>
     <w:multiLevelType w:val="hybridMultilevel"/>
     <w:tmpl w:val="069CF7A8"/>
@@ -22680,7 +23666,96 @@
       </w:pPr>
     </w:lvl>
   </w:abstractNum>
-  <w:abstractNum w:abstractNumId="7">
+  <w:abstractNum w:abstractNumId="8">
+    <w:nsid w:val="4D435911"/>
+    <w:multiLevelType w:val="hybridMultilevel"/>
+    <w:tmpl w:val="612AF560"/>
+    <w:lvl w:ilvl="0" w:tplc="0809000F">
+      <w:start w:val="1"/>
+      <w:numFmt w:val="decimal"/>
+      <w:lvlText w:val="%1."/>
+      <w:lvlJc w:val="left"/>
+      <w:pPr>
+        <w:ind w:left="720" w:hanging="360"/>
+      </w:pPr>
+      <w:rPr>
+        <w:rFonts w:hint="default"/>
+      </w:rPr>
+    </w:lvl>
+    <w:lvl w:ilvl="1" w:tplc="08090019" w:tentative="1">
+      <w:start w:val="1"/>
+      <w:numFmt w:val="lowerLetter"/>
+      <w:lvlText w:val="%2."/>
+      <w:lvlJc w:val="left"/>
+      <w:pPr>
+        <w:ind w:left="1440" w:hanging="360"/>
+      </w:pPr>
+    </w:lvl>
+    <w:lvl w:ilvl="2" w:tplc="0809001B" w:tentative="1">
+      <w:start w:val="1"/>
+      <w:numFmt w:val="lowerRoman"/>
+      <w:lvlText w:val="%3."/>
+      <w:lvlJc w:val="right"/>
+      <w:pPr>
+        <w:ind w:left="2160" w:hanging="180"/>
+      </w:pPr>
+    </w:lvl>
+    <w:lvl w:ilvl="3" w:tplc="0809000F" w:tentative="1">
+      <w:start w:val="1"/>
+      <w:numFmt w:val="decimal"/>
+      <w:lvlText w:val="%4."/>
+      <w:lvlJc w:val="left"/>
+      <w:pPr>
+        <w:ind w:left="2880" w:hanging="360"/>
+      </w:pPr>
+    </w:lvl>
+    <w:lvl w:ilvl="4" w:tplc="08090019" w:tentative="1">
+      <w:start w:val="1"/>
+      <w:numFmt w:val="lowerLetter"/>
+      <w:lvlText w:val="%5."/>
+      <w:lvlJc w:val="left"/>
+      <w:pPr>
+        <w:ind w:left="3600" w:hanging="360"/>
+      </w:pPr>
+    </w:lvl>
+    <w:lvl w:ilvl="5" w:tplc="0809001B" w:tentative="1">
+      <w:start w:val="1"/>
+      <w:numFmt w:val="lowerRoman"/>
+      <w:lvlText w:val="%6."/>
+      <w:lvlJc w:val="right"/>
+      <w:pPr>
+        <w:ind w:left="4320" w:hanging="180"/>
+      </w:pPr>
+    </w:lvl>
+    <w:lvl w:ilvl="6" w:tplc="0809000F" w:tentative="1">
+      <w:start w:val="1"/>
+      <w:numFmt w:val="decimal"/>
+      <w:lvlText w:val="%7."/>
+      <w:lvlJc w:val="left"/>
+      <w:pPr>
+        <w:ind w:left="5040" w:hanging="360"/>
+      </w:pPr>
+    </w:lvl>
+    <w:lvl w:ilvl="7" w:tplc="08090019" w:tentative="1">
+      <w:start w:val="1"/>
+      <w:numFmt w:val="lowerLetter"/>
+      <w:lvlText w:val="%8."/>
+      <w:lvlJc w:val="left"/>
+      <w:pPr>
+        <w:ind w:left="5760" w:hanging="360"/>
+      </w:pPr>
+    </w:lvl>
+    <w:lvl w:ilvl="8" w:tplc="0809001B" w:tentative="1">
+      <w:start w:val="1"/>
+      <w:numFmt w:val="lowerRoman"/>
+      <w:lvlText w:val="%9."/>
+      <w:lvlJc w:val="right"/>
+      <w:pPr>
+        <w:ind w:left="6480" w:hanging="180"/>
+      </w:pPr>
+    </w:lvl>
+  </w:abstractNum>
+  <w:abstractNum w:abstractNumId="9">
     <w:nsid w:val="51125324"/>
     <w:multiLevelType w:val="hybridMultilevel"/>
     <w:tmpl w:val="B00AEB5C"/>
@@ -22766,7 +23841,7 @@
       </w:pPr>
     </w:lvl>
   </w:abstractNum>
-  <w:abstractNum w:abstractNumId="8">
+  <w:abstractNum w:abstractNumId="10">
     <w:nsid w:val="57F645E6"/>
     <w:multiLevelType w:val="hybridMultilevel"/>
     <w:tmpl w:val="AF2A69A8"/>
@@ -22879,7 +23954,7 @@
       </w:rPr>
     </w:lvl>
   </w:abstractNum>
-  <w:abstractNum w:abstractNumId="9">
+  <w:abstractNum w:abstractNumId="11">
     <w:nsid w:val="5D6A73F2"/>
     <w:multiLevelType w:val="hybridMultilevel"/>
     <w:tmpl w:val="D5DACC0A"/>
@@ -22965,7 +24040,7 @@
       </w:pPr>
     </w:lvl>
   </w:abstractNum>
-  <w:abstractNum w:abstractNumId="10">
+  <w:abstractNum w:abstractNumId="12">
     <w:nsid w:val="6A03562E"/>
     <w:multiLevelType w:val="hybridMultilevel"/>
     <w:tmpl w:val="D758CFA6"/>
@@ -23051,7 +24126,7 @@
       </w:pPr>
     </w:lvl>
   </w:abstractNum>
-  <w:abstractNum w:abstractNumId="11">
+  <w:abstractNum w:abstractNumId="13">
     <w:nsid w:val="7D5204A7"/>
     <w:multiLevelType w:val="hybridMultilevel"/>
     <w:tmpl w:val="5E823AE6"/>
@@ -23165,19 +24240,19 @@
     </w:lvl>
   </w:abstractNum>
   <w:num w:numId="1">
-    <w:abstractNumId w:val="8"/>
+    <w:abstractNumId w:val="10"/>
   </w:num>
   <w:num w:numId="2">
-    <w:abstractNumId w:val="11"/>
+    <w:abstractNumId w:val="13"/>
   </w:num>
   <w:num w:numId="3">
-    <w:abstractNumId w:val="9"/>
+    <w:abstractNumId w:val="11"/>
   </w:num>
   <w:num w:numId="4">
     <w:abstractNumId w:val="3"/>
   </w:num>
   <w:num w:numId="5">
-    <w:abstractNumId w:val="6"/>
+    <w:abstractNumId w:val="7"/>
   </w:num>
   <w:num w:numId="6">
     <w:abstractNumId w:val="2"/>
@@ -23186,7 +24261,7 @@
     <w:abstractNumId w:val="1"/>
   </w:num>
   <w:num w:numId="8">
-    <w:abstractNumId w:val="10"/>
+    <w:abstractNumId w:val="12"/>
   </w:num>
   <w:num w:numId="9">
     <w:abstractNumId w:val="0"/>
@@ -23195,10 +24270,16 @@
     <w:abstractNumId w:val="4"/>
   </w:num>
   <w:num w:numId="11">
-    <w:abstractNumId w:val="5"/>
+    <w:abstractNumId w:val="6"/>
   </w:num>
   <w:num w:numId="12">
-    <w:abstractNumId w:val="7"/>
+    <w:abstractNumId w:val="9"/>
+  </w:num>
+  <w:num w:numId="13">
+    <w:abstractNumId w:val="8"/>
+  </w:num>
+  <w:num w:numId="14">
+    <w:abstractNumId w:val="5"/>
   </w:num>
 </w:numbering>
 </file>
@@ -23446,6 +24527,7 @@
   <w:style w:type="character" w:default="1" w:styleId="DefaultParagraphFont">
     <w:name w:val="Default Paragraph Font"/>
     <w:uiPriority w:val="1"/>
+    <w:semiHidden/>
     <w:unhideWhenUsed/>
   </w:style>
   <w:style w:type="table" w:default="1" w:styleId="TableNormal">
@@ -24208,7 +25290,7 @@
 </file>
 
 <file path=customXml/itemProps1.xml><?xml version="1.0" encoding="utf-8"?>
-<ds:datastoreItem xmlns:ds="http://schemas.openxmlformats.org/officeDocument/2006/customXml" ds:itemID="{E5CE117F-53DE-4972-933B-B45F2FE01F20}">
+<ds:datastoreItem xmlns:ds="http://schemas.openxmlformats.org/officeDocument/2006/customXml" ds:itemID="{E13731CD-0F14-41F6-BD86-483AE843B2DC}">
   <ds:schemaRefs>
     <ds:schemaRef ds:uri="http://schemas.openxmlformats.org/officeDocument/2006/bibliography"/>
   </ds:schemaRefs>

</xml_diff>